<commit_message>
Updating timeline and tenses to reflect current status of project
</commit_message>
<xml_diff>
--- a/Documents/IRB/Gravity_Spy_IRB_Protocol_RevDec14_Changes_Accepted.docx
+++ b/Documents/IRB/Gravity_Spy_IRB_Protocol_RevDec14_Changes_Accepted.docx
@@ -1,6 +1,6 @@
 
 <file path=word/document.xml><?xml version="1.0" encoding="utf-8"?>
-<w:document xmlns:wpc="http://schemas.microsoft.com/office/word/2010/wordprocessingCanvas" xmlns:cx="http://schemas.microsoft.com/office/drawing/2014/chartex" xmlns:cx1="http://schemas.microsoft.com/office/drawing/2015/9/8/chartex" xmlns:cx2="http://schemas.microsoft.com/office/drawing/2015/10/21/chartex" xmlns:cx3="http://schemas.microsoft.com/office/drawing/2016/5/9/chartex" xmlns:cx4="http://schemas.microsoft.com/office/drawing/2016/5/10/chartex" xmlns:cx5="http://schemas.microsoft.com/office/drawing/2016/5/11/chartex" xmlns:cx6="http://schemas.microsoft.com/office/drawing/2016/5/12/chartex" xmlns:cx7="http://schemas.microsoft.com/office/drawing/2016/5/13/chartex" xmlns:cx8="http://schemas.microsoft.com/office/drawing/2016/5/14/chartex" xmlns:mc="http://schemas.openxmlformats.org/markup-compatibility/2006" xmlns:aink="http://schemas.microsoft.com/office/drawing/2016/ink" xmlns:o="urn:schemas-microsoft-com:office:office" xmlns:r="http://schemas.openxmlformats.org/officeDocument/2006/relationships" xmlns:m="http://schemas.openxmlformats.org/officeDocument/2006/math" xmlns:v="urn:schemas-microsoft-com:vml" xmlns:wp14="http://schemas.microsoft.com/office/word/2010/wordprocessingDrawing" xmlns:wp="http://schemas.openxmlformats.org/drawingml/2006/wordprocessingDrawing" xmlns:w10="urn:schemas-microsoft-com:office:word" xmlns:w="http://schemas.openxmlformats.org/wordprocessingml/2006/main" xmlns:w14="http://schemas.microsoft.com/office/word/2010/wordml" xmlns:w15="http://schemas.microsoft.com/office/word/2012/wordml" xmlns:w16se="http://schemas.microsoft.com/office/word/2015/wordml/symex" xmlns:wpg="http://schemas.microsoft.com/office/word/2010/wordprocessingGroup" xmlns:wpi="http://schemas.microsoft.com/office/word/2010/wordprocessingInk" xmlns:wne="http://schemas.microsoft.com/office/word/2006/wordml" xmlns:wps="http://schemas.microsoft.com/office/word/2010/wordprocessingShape" mc:Ignorable="w14 w15 w16se wp14">
+<w:document xmlns:wpc="http://schemas.microsoft.com/office/word/2010/wordprocessingCanvas" xmlns:mo="http://schemas.microsoft.com/office/mac/office/2008/main" xmlns:mc="http://schemas.openxmlformats.org/markup-compatibility/2006" xmlns:mv="urn:schemas-microsoft-com:mac:vml" xmlns:o="urn:schemas-microsoft-com:office:office" xmlns:r="http://schemas.openxmlformats.org/officeDocument/2006/relationships" xmlns:m="http://schemas.openxmlformats.org/officeDocument/2006/math" xmlns:v="urn:schemas-microsoft-com:vml" xmlns:wp14="http://schemas.microsoft.com/office/word/2010/wordprocessingDrawing" xmlns:wp="http://schemas.openxmlformats.org/drawingml/2006/wordprocessingDrawing" xmlns:w10="urn:schemas-microsoft-com:office:word" xmlns:w="http://schemas.openxmlformats.org/wordprocessingml/2006/main" xmlns:w14="http://schemas.microsoft.com/office/word/2010/wordml" xmlns:w15="http://schemas.microsoft.com/office/word/2012/wordml" xmlns:wpg="http://schemas.microsoft.com/office/word/2010/wordprocessingGroup" xmlns:wpi="http://schemas.microsoft.com/office/word/2010/wordprocessingInk" xmlns:wne="http://schemas.microsoft.com/office/word/2006/wordml" xmlns:wps="http://schemas.microsoft.com/office/word/2010/wordprocessingShape" mc:Ignorable="w14 w15 wp14">
   <w:body>
     <w:p>
       <w:pPr>
@@ -15,8 +15,6 @@
           <w:szCs w:val="28"/>
         </w:rPr>
       </w:pPr>
-      <w:bookmarkStart w:id="0" w:name="_GoBack"/>
-      <w:bookmarkEnd w:id="0"/>
       <w:r>
         <w:rPr>
           <w:rFonts w:ascii="Times New Roman" w:eastAsia="Times New Roman" w:hAnsi="Times New Roman" w:cs="Times New Roman"/>
@@ -71,7 +69,25 @@
           <w:sz w:val="24"/>
           <w:szCs w:val="24"/>
         </w:rPr>
-        <w:t>Depending on the nature of what you are doing, some sections may not be applicable to your research. If so mark as “NA”. For example, research involving a retrospective chart review may have many sections with NA.  For subsections you can delete it if it’s not applicable.</w:t>
+        <w:t xml:space="preserve">Depending on the nature of what you are doing, some sections may not be applicable to your research. If so mark as “NA”. For example, research involving a retrospective chart review may have many sections with NA.  For </w:t>
+      </w:r>
+      <w:proofErr w:type="gramStart"/>
+      <w:r>
+        <w:rPr>
+          <w:rFonts w:ascii="Times New Roman" w:eastAsia="Times New Roman" w:hAnsi="Times New Roman" w:cs="Times New Roman"/>
+          <w:sz w:val="24"/>
+          <w:szCs w:val="24"/>
+        </w:rPr>
+        <w:t>subsections</w:t>
+      </w:r>
+      <w:proofErr w:type="gramEnd"/>
+      <w:r>
+        <w:rPr>
+          <w:rFonts w:ascii="Times New Roman" w:eastAsia="Times New Roman" w:hAnsi="Times New Roman" w:cs="Times New Roman"/>
+          <w:sz w:val="24"/>
+          <w:szCs w:val="24"/>
+        </w:rPr>
+        <w:t xml:space="preserve"> you can delete it if it’s not applicable.</w:t>
       </w:r>
     </w:p>
     <w:p>
@@ -490,6 +506,7 @@
           <w:szCs w:val="28"/>
         </w:rPr>
       </w:pPr>
+      <w:proofErr w:type="gramStart"/>
       <w:r>
         <w:rPr>
           <w:rFonts w:ascii="Times New Roman" w:hAnsi="Times New Roman" w:cs="Times New Roman"/>
@@ -519,7 +536,18 @@
           <w:sz w:val="28"/>
           <w:szCs w:val="28"/>
         </w:rPr>
-        <w:t xml:space="preserve">Purpose of the Study: </w:t>
+        <w:t>Purpose</w:t>
+      </w:r>
+      <w:proofErr w:type="gramEnd"/>
+      <w:r>
+        <w:rPr>
+          <w:rFonts w:ascii="Times New Roman" w:hAnsi="Times New Roman" w:cs="Times New Roman"/>
+          <w:b/>
+          <w:bCs/>
+          <w:sz w:val="28"/>
+          <w:szCs w:val="28"/>
+        </w:rPr>
+        <w:t xml:space="preserve"> of the Study: </w:t>
       </w:r>
     </w:p>
     <w:p>
@@ -716,7 +744,27 @@
           <w:sz w:val="24"/>
           <w:szCs w:val="24"/>
         </w:rPr>
-        <w:t xml:space="preserve">will then be entered into a machine-learning algorithm that </w:t>
+        <w:t xml:space="preserve">will then be </w:t>
+      </w:r>
+      <w:proofErr w:type="gramStart"/>
+      <w:r>
+        <w:rPr>
+          <w:rFonts w:ascii="Times New Roman" w:hAnsi="Times New Roman" w:cs="Times New Roman"/>
+          <w:iCs/>
+          <w:sz w:val="24"/>
+          <w:szCs w:val="24"/>
+        </w:rPr>
+        <w:t>entered into a</w:t>
+      </w:r>
+      <w:proofErr w:type="gramEnd"/>
+      <w:r>
+        <w:rPr>
+          <w:rFonts w:ascii="Times New Roman" w:hAnsi="Times New Roman" w:cs="Times New Roman"/>
+          <w:iCs/>
+          <w:sz w:val="24"/>
+          <w:szCs w:val="24"/>
+        </w:rPr>
+        <w:t xml:space="preserve"> machine-learning algorithm that </w:t>
       </w:r>
       <w:r>
         <w:rPr>
@@ -810,6 +858,7 @@
           <w:szCs w:val="28"/>
         </w:rPr>
       </w:pPr>
+      <w:proofErr w:type="gramStart"/>
       <w:r>
         <w:rPr>
           <w:rFonts w:ascii="Times New Roman" w:hAnsi="Times New Roman" w:cs="Times New Roman"/>
@@ -830,6 +879,7 @@
         </w:rPr>
         <w:t xml:space="preserve"> Background</w:t>
       </w:r>
+      <w:proofErr w:type="gramEnd"/>
       <w:r>
         <w:rPr>
           <w:rFonts w:ascii="Times New Roman" w:hAnsi="Times New Roman" w:cs="Times New Roman"/>
@@ -880,16 +930,36 @@
           <w:sz w:val="24"/>
           <w:szCs w:val="24"/>
         </w:rPr>
-        <w:t>The aLIGO detectors have already opened</w:t>
-      </w:r>
-      <w:r>
-        <w:rPr>
-          <w:rFonts w:ascii="Times New Roman" w:hAnsi="Times New Roman" w:cs="Times New Roman"/>
-          <w:iCs/>
-          <w:sz w:val="24"/>
-          <w:szCs w:val="24"/>
-        </w:rPr>
-        <w:t xml:space="preserve"> up the window of gravitational-wave observations on the Universe. However, the high detector sensitivity needed for astrophysical discoveries makes aLIGO very susceptible to non-cosmic artifacts and noise that must be identified and separated from cosmic signals. Teaching computers to identify and morphologically classify these artifacts in detector data is exceedingly difficult. Human eyesight is a proven tool for classification, but the aLIGO data streams from approximately 30,000 sensors and monitors</w:t>
+        <w:t xml:space="preserve">The aLIGO detectors have already </w:t>
+      </w:r>
+      <w:proofErr w:type="gramStart"/>
+      <w:r>
+        <w:rPr>
+          <w:rFonts w:ascii="Times New Roman" w:hAnsi="Times New Roman" w:cs="Times New Roman"/>
+          <w:iCs/>
+          <w:sz w:val="24"/>
+          <w:szCs w:val="24"/>
+        </w:rPr>
+        <w:t>opened</w:t>
+      </w:r>
+      <w:r>
+        <w:rPr>
+          <w:rFonts w:ascii="Times New Roman" w:hAnsi="Times New Roman" w:cs="Times New Roman"/>
+          <w:iCs/>
+          <w:sz w:val="24"/>
+          <w:szCs w:val="24"/>
+        </w:rPr>
+        <w:t xml:space="preserve"> up</w:t>
+      </w:r>
+      <w:proofErr w:type="gramEnd"/>
+      <w:r>
+        <w:rPr>
+          <w:rFonts w:ascii="Times New Roman" w:hAnsi="Times New Roman" w:cs="Times New Roman"/>
+          <w:iCs/>
+          <w:sz w:val="24"/>
+          <w:szCs w:val="24"/>
+        </w:rPr>
+        <w:t xml:space="preserve"> the window of gravitational-wave observations on the Universe. However, the high detector sensitivity needed for astrophysical discoveries makes aLIGO very susceptible to non-cosmic artifacts and noise that must be identified and separated from cosmic signals. Teaching computers to identify and morphologically classify these artifacts in detector data is exceedingly difficult. Human eyesight is a proven tool for classification, but the aLIGO data streams from approximately 30,000 sensors and monitors</w:t>
       </w:r>
       <w:r>
         <w:rPr>
@@ -943,7 +1013,27 @@
           <w:sz w:val="24"/>
           <w:szCs w:val="24"/>
         </w:rPr>
-        <w:t xml:space="preserve"> provide largescale analyses of scientific data. We will couple human classification with a machine learning model that learns from the citizen scientists and also guides how information is provided to participants. A novel feature of this system will be its reliance on volunteers to discover new glitch classes, not just use existing ones. The project includes research on the human-centered computing aspects of this socio-computational system. This proposed </w:t>
+        <w:t xml:space="preserve"> provide largescale analyses of scientific data. We will couple human classification with a machine learning model that learns from the citizen scientists </w:t>
+      </w:r>
+      <w:proofErr w:type="gramStart"/>
+      <w:r>
+        <w:rPr>
+          <w:rFonts w:ascii="Times New Roman" w:hAnsi="Times New Roman" w:cs="Times New Roman"/>
+          <w:iCs/>
+          <w:sz w:val="24"/>
+          <w:szCs w:val="24"/>
+        </w:rPr>
+        <w:t>and also</w:t>
+      </w:r>
+      <w:proofErr w:type="gramEnd"/>
+      <w:r>
+        <w:rPr>
+          <w:rFonts w:ascii="Times New Roman" w:hAnsi="Times New Roman" w:cs="Times New Roman"/>
+          <w:iCs/>
+          <w:sz w:val="24"/>
+          <w:szCs w:val="24"/>
+        </w:rPr>
+        <w:t xml:space="preserve"> guides how information is provided to participants. A novel feature of this system will be its reliance on volunteers to discover new glitch classes, not just use existing ones. The project includes research on the human-centered computing aspects of this socio-computational system. This proposed </w:t>
       </w:r>
       <w:r>
         <w:rPr>
@@ -961,7 +1051,17 @@
           <w:sz w:val="24"/>
           <w:szCs w:val="24"/>
         </w:rPr>
-        <w:t xml:space="preserve">collaboration is a natural fit with the Zooniverse Model -- engaging citizens directly in </w:t>
+        <w:t xml:space="preserve">collaboration is a natural fit with the Zooniverse Model -- engaging citizens directly </w:t>
+      </w:r>
+      <w:proofErr w:type="gramStart"/>
+      <w:r>
+        <w:rPr>
+          <w:rFonts w:ascii="Times New Roman" w:hAnsi="Times New Roman" w:cs="Times New Roman"/>
+          <w:iCs/>
+          <w:sz w:val="24"/>
+          <w:szCs w:val="24"/>
+        </w:rPr>
+        <w:t xml:space="preserve">in </w:t>
       </w:r>
       <w:r>
         <w:rPr>
@@ -988,7 +1088,17 @@
           <w:sz w:val="24"/>
           <w:szCs w:val="24"/>
         </w:rPr>
-        <w:t xml:space="preserve">effort to </w:t>
+        <w:t>effort to</w:t>
+      </w:r>
+      <w:proofErr w:type="gramEnd"/>
+      <w:r>
+        <w:rPr>
+          <w:rFonts w:ascii="Times New Roman" w:hAnsi="Times New Roman" w:cs="Times New Roman"/>
+          <w:iCs/>
+          <w:sz w:val="24"/>
+          <w:szCs w:val="24"/>
+        </w:rPr>
+        <w:t xml:space="preserve"> </w:t>
       </w:r>
       <w:r>
         <w:rPr>
@@ -1043,7 +1153,27 @@
           <w:sz w:val="24"/>
           <w:szCs w:val="24"/>
         </w:rPr>
-        <w:t>The proposed work will help aLIGO to quickly identify noise and artifacts in the science data stream, separating out legitimate astrophysical events, and allowing those events to be distributed to other observatories for more detailed source identification and study. In the course of this project, we will also build and evaluate an interface between machine learning and human learning that will itself be an advance on current methods. The interface between human learning and machine learning can be depicted as a loop: (1) by sifting through enormous amounts of aLIGO data, the citizen sc</w:t>
+        <w:t xml:space="preserve">The proposed work will help aLIGO to quickly identify noise and artifacts in the science data stream, separating out legitimate astrophysical events, and allowing those events to be distributed to other observatories for more detailed source identification and study. </w:t>
+      </w:r>
+      <w:proofErr w:type="gramStart"/>
+      <w:r>
+        <w:rPr>
+          <w:rFonts w:ascii="Times New Roman" w:hAnsi="Times New Roman" w:cs="Times New Roman"/>
+          <w:iCs/>
+          <w:sz w:val="24"/>
+          <w:szCs w:val="24"/>
+        </w:rPr>
+        <w:t>In the course of</w:t>
+      </w:r>
+      <w:proofErr w:type="gramEnd"/>
+      <w:r>
+        <w:rPr>
+          <w:rFonts w:ascii="Times New Roman" w:hAnsi="Times New Roman" w:cs="Times New Roman"/>
+          <w:iCs/>
+          <w:sz w:val="24"/>
+          <w:szCs w:val="24"/>
+        </w:rPr>
+        <w:t xml:space="preserve"> this project, we will also build and evaluate an interface between machine learning and human learning that will itself be an advance on current methods. The interface between human learning and machine learning can be depicted as a loop: (1) by sifting through enormous amounts of aLIGO data, the citizen sc</w:t>
       </w:r>
       <w:r>
         <w:rPr>
@@ -1273,6 +1403,7 @@
           <w:szCs w:val="24"/>
         </w:rPr>
       </w:pPr>
+      <w:proofErr w:type="gramStart"/>
       <w:r>
         <w:rPr>
           <w:rFonts w:ascii="Times New Roman" w:hAnsi="Times New Roman" w:cs="Times New Roman"/>
@@ -1311,7 +1442,18 @@
           <w:sz w:val="28"/>
           <w:szCs w:val="28"/>
         </w:rPr>
-        <w:t>nclusion and exclusion c</w:t>
+        <w:t>nclusion</w:t>
+      </w:r>
+      <w:proofErr w:type="gramEnd"/>
+      <w:r>
+        <w:rPr>
+          <w:rFonts w:ascii="Times New Roman" w:hAnsi="Times New Roman" w:cs="Times New Roman"/>
+          <w:b/>
+          <w:bCs/>
+          <w:sz w:val="28"/>
+          <w:szCs w:val="28"/>
+        </w:rPr>
+        <w:t xml:space="preserve"> and exclusion c</w:t>
       </w:r>
       <w:r>
         <w:rPr>
@@ -1378,7 +1520,85 @@
           <w:szCs w:val="24"/>
           <w:shd w:val="clear" w:color="auto" w:fill="FFFFFF"/>
         </w:rPr>
-        <w:t>For the human research aspects of the project to be conducted in the latter half of year 2, participants will be drawn from the above group of Zooniverse participants with the additional requirement that participants will agree to a notice of Informed Consent (to be written later by the Syracuse team) that will require them to be at least 18 years old; therefore, only adults will be included. Pregnant women may be included, but they are not specifically targeted as our study does not concern that particular group.</w:t>
+        <w:t>For the human research aspects of the project to be conducted in</w:t>
+      </w:r>
+      <w:del w:id="0" w:author="Scott B Coughlin" w:date="2017-05-31T11:25:00Z">
+        <w:r>
+          <w:rPr>
+            <w:rFonts w:ascii="Times New Roman" w:eastAsia="Times New Roman" w:hAnsi="Times New Roman" w:cs="Times New Roman"/>
+            <w:color w:val="222222"/>
+            <w:sz w:val="24"/>
+            <w:szCs w:val="24"/>
+            <w:shd w:val="clear" w:color="auto" w:fill="FFFFFF"/>
+          </w:rPr>
+          <w:delText xml:space="preserve"> the latter half of</w:delText>
+        </w:r>
+      </w:del>
+      <w:r>
+        <w:rPr>
+          <w:rFonts w:ascii="Times New Roman" w:eastAsia="Times New Roman" w:hAnsi="Times New Roman" w:cs="Times New Roman"/>
+          <w:color w:val="222222"/>
+          <w:sz w:val="24"/>
+          <w:szCs w:val="24"/>
+          <w:shd w:val="clear" w:color="auto" w:fill="FFFFFF"/>
+        </w:rPr>
+        <w:t xml:space="preserve"> year </w:t>
+      </w:r>
+      <w:ins w:id="1" w:author="Scott B Coughlin" w:date="2017-05-31T11:25:00Z">
+        <w:r>
+          <w:rPr>
+            <w:rFonts w:ascii="Times New Roman" w:eastAsia="Times New Roman" w:hAnsi="Times New Roman" w:cs="Times New Roman"/>
+            <w:color w:val="222222"/>
+            <w:sz w:val="24"/>
+            <w:szCs w:val="24"/>
+            <w:shd w:val="clear" w:color="auto" w:fill="FFFFFF"/>
+          </w:rPr>
+          <w:t>3</w:t>
+        </w:r>
+      </w:ins>
+      <w:del w:id="2" w:author="Scott B Coughlin" w:date="2017-05-31T11:25:00Z">
+        <w:r>
+          <w:rPr>
+            <w:rFonts w:ascii="Times New Roman" w:eastAsia="Times New Roman" w:hAnsi="Times New Roman" w:cs="Times New Roman"/>
+            <w:color w:val="222222"/>
+            <w:sz w:val="24"/>
+            <w:szCs w:val="24"/>
+            <w:shd w:val="clear" w:color="auto" w:fill="FFFFFF"/>
+          </w:rPr>
+          <w:delText>2</w:delText>
+        </w:r>
+      </w:del>
+      <w:r>
+        <w:rPr>
+          <w:rFonts w:ascii="Times New Roman" w:eastAsia="Times New Roman" w:hAnsi="Times New Roman" w:cs="Times New Roman"/>
+          <w:color w:val="222222"/>
+          <w:sz w:val="24"/>
+          <w:szCs w:val="24"/>
+          <w:shd w:val="clear" w:color="auto" w:fill="FFFFFF"/>
+        </w:rPr>
+        <w:t xml:space="preserve">, participants will be drawn from the above group of Zooniverse participants with the additional requirement that participants will agree to a notice of Informed Consent (to be written later by the Syracuse team) that will require them to be at least 18 years old; therefore, only adults will be included. Pregnant women may be included, but they are not specifically targeted as our study does not concern that </w:t>
+      </w:r>
+      <w:proofErr w:type="gramStart"/>
+      <w:r>
+        <w:rPr>
+          <w:rFonts w:ascii="Times New Roman" w:eastAsia="Times New Roman" w:hAnsi="Times New Roman" w:cs="Times New Roman"/>
+          <w:color w:val="222222"/>
+          <w:sz w:val="24"/>
+          <w:szCs w:val="24"/>
+          <w:shd w:val="clear" w:color="auto" w:fill="FFFFFF"/>
+        </w:rPr>
+        <w:t>particular group</w:t>
+      </w:r>
+      <w:proofErr w:type="gramEnd"/>
+      <w:r>
+        <w:rPr>
+          <w:rFonts w:ascii="Times New Roman" w:eastAsia="Times New Roman" w:hAnsi="Times New Roman" w:cs="Times New Roman"/>
+          <w:color w:val="222222"/>
+          <w:sz w:val="24"/>
+          <w:szCs w:val="24"/>
+          <w:shd w:val="clear" w:color="auto" w:fill="FFFFFF"/>
+        </w:rPr>
+        <w:t>.</w:t>
       </w:r>
     </w:p>
     <w:p>
@@ -1411,6 +1631,7 @@
           <w:szCs w:val="28"/>
         </w:rPr>
       </w:pPr>
+      <w:proofErr w:type="gramStart"/>
       <w:r>
         <w:rPr>
           <w:rFonts w:ascii="Times New Roman" w:hAnsi="Times New Roman" w:cs="Times New Roman"/>
@@ -1429,7 +1650,18 @@
           <w:sz w:val="28"/>
           <w:szCs w:val="28"/>
         </w:rPr>
-        <w:t xml:space="preserve"> Procedures Involved</w:t>
+        <w:t xml:space="preserve"> Procedures</w:t>
+      </w:r>
+      <w:proofErr w:type="gramEnd"/>
+      <w:r>
+        <w:rPr>
+          <w:rFonts w:ascii="Times New Roman" w:hAnsi="Times New Roman" w:cs="Times New Roman"/>
+          <w:b/>
+          <w:bCs/>
+          <w:sz w:val="28"/>
+          <w:szCs w:val="28"/>
+        </w:rPr>
+        <w:t xml:space="preserve"> Involved</w:t>
       </w:r>
       <w:r>
         <w:rPr>
@@ -1768,7 +2000,27 @@
           <w:sz w:val="24"/>
           <w:szCs w:val="24"/>
         </w:rPr>
-        <w:t>The above diagram provides a top level view of how these disciplines interplay with each other in this project. In the next paragraph, we describe how the interplay works in practice.</w:t>
+        <w:t xml:space="preserve">The above diagram provides a </w:t>
+      </w:r>
+      <w:proofErr w:type="gramStart"/>
+      <w:r>
+        <w:rPr>
+          <w:rFonts w:ascii="Times New Roman" w:hAnsi="Times New Roman" w:cs="Times New Roman"/>
+          <w:iCs/>
+          <w:sz w:val="24"/>
+          <w:szCs w:val="24"/>
+        </w:rPr>
+        <w:t>top level</w:t>
+      </w:r>
+      <w:proofErr w:type="gramEnd"/>
+      <w:r>
+        <w:rPr>
+          <w:rFonts w:ascii="Times New Roman" w:hAnsi="Times New Roman" w:cs="Times New Roman"/>
+          <w:iCs/>
+          <w:sz w:val="24"/>
+          <w:szCs w:val="24"/>
+        </w:rPr>
+        <w:t xml:space="preserve"> view of how these disciplines interplay with each other in this project. In the next paragraph, we describe how the interplay works in practice.</w:t>
       </w:r>
     </w:p>
     <w:p>
@@ -1820,7 +2072,6 @@
           <w:sz w:val="24"/>
           <w:szCs w:val="24"/>
         </w:rPr>
-        <w:lastRenderedPageBreak/>
         <w:drawing>
           <wp:inline distT="0" distB="0" distL="0" distR="0" wp14:anchorId="4F691926" wp14:editId="005E6CB8">
             <wp:extent cx="6309360" cy="2898140"/>
@@ -2139,7 +2390,17 @@
           <w:sz w:val="24"/>
           <w:szCs w:val="24"/>
         </w:rPr>
-        <w:t xml:space="preserve"> by the volunteers, the image will be studied and processed by the LIGO detector characterization experts</w:t>
+        <w:t xml:space="preserve"> by the volunteers, the image will be </w:t>
+      </w:r>
+      <w:r>
+        <w:rPr>
+          <w:rFonts w:ascii="Times New Roman" w:hAnsi="Times New Roman" w:cs="Times New Roman"/>
+          <w:iCs/>
+          <w:sz w:val="24"/>
+          <w:szCs w:val="24"/>
+        </w:rPr>
+        <w:lastRenderedPageBreak/>
+        <w:t>studied and processed by the LIGO detector characterization experts</w:t>
       </w:r>
       <w:r>
         <w:rPr>
@@ -2203,17 +2464,7 @@
           <w:sz w:val="24"/>
           <w:szCs w:val="24"/>
         </w:rPr>
-        <w:t xml:space="preserve">) make up the human-classification and human-clustering units. Based on a </w:t>
-      </w:r>
-      <w:r>
-        <w:rPr>
-          <w:rFonts w:ascii="Times New Roman" w:hAnsi="Times New Roman" w:cs="Times New Roman"/>
-          <w:iCs/>
-          <w:sz w:val="24"/>
-          <w:szCs w:val="24"/>
-        </w:rPr>
-        <w:lastRenderedPageBreak/>
-        <w:t xml:space="preserve">known taxonomy of glitches, Beginner and </w:t>
+        <w:t xml:space="preserve">) make up the human-classification and human-clustering units. Based on a known taxonomy of glitches, Beginner and </w:t>
       </w:r>
       <w:r>
         <w:rPr>
@@ -2691,7 +2942,27 @@
           <w:sz w:val="24"/>
           <w:szCs w:val="24"/>
         </w:rPr>
-        <w:t xml:space="preserve"> for each choice from each participant of whether a particular dataset seems consistent with a known (or unknown) noise source (see below for an example choice)</w:t>
+        <w:t xml:space="preserve"> for each choice from each participant of whether a </w:t>
+      </w:r>
+      <w:proofErr w:type="gramStart"/>
+      <w:r>
+        <w:rPr>
+          <w:rFonts w:ascii="Times New Roman" w:eastAsiaTheme="majorEastAsia" w:hAnsi="Times New Roman" w:cs="Times New Roman"/>
+          <w:iCs/>
+          <w:sz w:val="24"/>
+          <w:szCs w:val="24"/>
+        </w:rPr>
+        <w:t>particular dataset</w:t>
+      </w:r>
+      <w:proofErr w:type="gramEnd"/>
+      <w:r>
+        <w:rPr>
+          <w:rFonts w:ascii="Times New Roman" w:eastAsiaTheme="majorEastAsia" w:hAnsi="Times New Roman" w:cs="Times New Roman"/>
+          <w:iCs/>
+          <w:sz w:val="24"/>
+          <w:szCs w:val="24"/>
+        </w:rPr>
+        <w:t xml:space="preserve"> seems consistent with a known (or unknown) noise source (see below for an example choice)</w:t>
       </w:r>
       <w:r>
         <w:rPr>
@@ -3019,7 +3290,29 @@
           <w:szCs w:val="24"/>
           <w:shd w:val="clear" w:color="auto" w:fill="FFFFFF"/>
         </w:rPr>
-        <w:t>As these experiments involve only data on the glitches, these experimental interventions are not human-subjects data.</w:t>
+        <w:t>As these experiments involve only data on the glitches, these experimental interventions are not human-</w:t>
+      </w:r>
+      <w:proofErr w:type="gramStart"/>
+      <w:r>
+        <w:rPr>
+          <w:rFonts w:ascii="Times New Roman" w:eastAsia="Times New Roman" w:hAnsi="Times New Roman" w:cs="Times New Roman"/>
+          <w:color w:val="222222"/>
+          <w:sz w:val="24"/>
+          <w:szCs w:val="24"/>
+          <w:shd w:val="clear" w:color="auto" w:fill="FFFFFF"/>
+        </w:rPr>
+        <w:t>subjects</w:t>
+      </w:r>
+      <w:proofErr w:type="gramEnd"/>
+      <w:r>
+        <w:rPr>
+          <w:rFonts w:ascii="Times New Roman" w:eastAsia="Times New Roman" w:hAnsi="Times New Roman" w:cs="Times New Roman"/>
+          <w:color w:val="222222"/>
+          <w:sz w:val="24"/>
+          <w:szCs w:val="24"/>
+          <w:shd w:val="clear" w:color="auto" w:fill="FFFFFF"/>
+        </w:rPr>
+        <w:t xml:space="preserve"> data.</w:t>
       </w:r>
     </w:p>
     <w:p>
@@ -3116,6 +3409,77 @@
         </w:rPr>
         <w:t xml:space="preserve">year 1 and </w:t>
       </w:r>
+      <w:del w:id="3" w:author="Scott B Coughlin" w:date="2017-05-31T11:47:00Z">
+        <w:r>
+          <w:rPr>
+            <w:rFonts w:ascii="Times New Roman" w:eastAsiaTheme="majorEastAsia" w:hAnsi="Times New Roman" w:cs="Times New Roman"/>
+            <w:iCs/>
+            <w:sz w:val="24"/>
+            <w:szCs w:val="24"/>
+          </w:rPr>
+          <w:delText xml:space="preserve">are </w:delText>
+        </w:r>
+      </w:del>
+      <w:ins w:id="4" w:author="Scott B Coughlin" w:date="2017-05-31T11:47:00Z">
+        <w:r>
+          <w:rPr>
+            <w:rFonts w:ascii="Times New Roman" w:eastAsiaTheme="majorEastAsia" w:hAnsi="Times New Roman" w:cs="Times New Roman"/>
+            <w:iCs/>
+            <w:sz w:val="24"/>
+            <w:szCs w:val="24"/>
+          </w:rPr>
+          <w:t>have</w:t>
+        </w:r>
+        <w:r>
+          <w:rPr>
+            <w:rFonts w:ascii="Times New Roman" w:eastAsiaTheme="majorEastAsia" w:hAnsi="Times New Roman" w:cs="Times New Roman"/>
+            <w:iCs/>
+            <w:sz w:val="24"/>
+            <w:szCs w:val="24"/>
+          </w:rPr>
+          <w:t xml:space="preserve"> </w:t>
+        </w:r>
+      </w:ins>
+      <w:del w:id="5" w:author="Scott B Coughlin" w:date="2017-05-31T11:47:00Z">
+        <w:r>
+          <w:rPr>
+            <w:rFonts w:ascii="Times New Roman" w:eastAsiaTheme="majorEastAsia" w:hAnsi="Times New Roman" w:cs="Times New Roman"/>
+            <w:iCs/>
+            <w:sz w:val="24"/>
+            <w:szCs w:val="24"/>
+          </w:rPr>
+          <w:delText>being</w:delText>
+        </w:r>
+        <w:r>
+          <w:rPr>
+            <w:rFonts w:ascii="Times New Roman" w:eastAsiaTheme="majorEastAsia" w:hAnsi="Times New Roman" w:cs="Times New Roman"/>
+            <w:iCs/>
+            <w:sz w:val="24"/>
+            <w:szCs w:val="24"/>
+          </w:rPr>
+          <w:delText xml:space="preserve"> </w:delText>
+        </w:r>
+      </w:del>
+      <w:ins w:id="6" w:author="Scott B Coughlin" w:date="2017-05-31T11:47:00Z">
+        <w:r>
+          <w:rPr>
+            <w:rFonts w:ascii="Times New Roman" w:eastAsiaTheme="majorEastAsia" w:hAnsi="Times New Roman" w:cs="Times New Roman"/>
+            <w:iCs/>
+            <w:sz w:val="24"/>
+            <w:szCs w:val="24"/>
+          </w:rPr>
+          <w:t>been</w:t>
+        </w:r>
+        <w:r>
+          <w:rPr>
+            <w:rFonts w:ascii="Times New Roman" w:eastAsiaTheme="majorEastAsia" w:hAnsi="Times New Roman" w:cs="Times New Roman"/>
+            <w:iCs/>
+            <w:sz w:val="24"/>
+            <w:szCs w:val="24"/>
+          </w:rPr>
+          <w:t xml:space="preserve"> </w:t>
+        </w:r>
+      </w:ins>
       <w:r>
         <w:rPr>
           <w:rFonts w:ascii="Times New Roman" w:eastAsiaTheme="majorEastAsia" w:hAnsi="Times New Roman" w:cs="Times New Roman"/>
@@ -3123,8 +3487,9 @@
           <w:sz w:val="24"/>
           <w:szCs w:val="24"/>
         </w:rPr>
-        <w:t>are being</w:t>
-      </w:r>
+        <w:t xml:space="preserve">implemented in year 2. As participants perform the citizen science task, various data about their performance can be tracked, specifically time spent on the task and agreement of their classification with </w:t>
+      </w:r>
+      <w:proofErr w:type="gramStart"/>
       <w:r>
         <w:rPr>
           <w:rFonts w:ascii="Times New Roman" w:eastAsiaTheme="majorEastAsia" w:hAnsi="Times New Roman" w:cs="Times New Roman"/>
@@ -3132,6 +3497,70 @@
           <w:sz w:val="24"/>
           <w:szCs w:val="24"/>
         </w:rPr>
+        <w:t xml:space="preserve">other </w:t>
+      </w:r>
+      <w:r>
+        <w:rPr>
+          <w:rFonts w:ascii="Times New Roman" w:eastAsiaTheme="majorEastAsia" w:hAnsi="Times New Roman" w:cs="Times New Roman"/>
+          <w:iCs/>
+          <w:sz w:val="24"/>
+          <w:szCs w:val="24"/>
+        </w:rPr>
+        <w:t xml:space="preserve"> users</w:t>
+      </w:r>
+      <w:proofErr w:type="gramEnd"/>
+      <w:r>
+        <w:rPr>
+          <w:rFonts w:ascii="Times New Roman" w:eastAsiaTheme="majorEastAsia" w:hAnsi="Times New Roman" w:cs="Times New Roman"/>
+          <w:iCs/>
+          <w:sz w:val="24"/>
+          <w:szCs w:val="24"/>
+        </w:rPr>
+        <w:t xml:space="preserve"> and </w:t>
+      </w:r>
+      <w:r>
+        <w:rPr>
+          <w:rFonts w:ascii="Times New Roman" w:eastAsiaTheme="majorEastAsia" w:hAnsi="Times New Roman" w:cs="Times New Roman"/>
+          <w:iCs/>
+          <w:sz w:val="24"/>
+          <w:szCs w:val="24"/>
+        </w:rPr>
+        <w:t>with known results. These system-level data will be analyzed in an aggregate fashion (e.g., average performance under different conditions).</w:t>
+      </w:r>
+      <w:r>
+        <w:rPr>
+          <w:rFonts w:ascii="Times New Roman" w:eastAsiaTheme="majorEastAsia" w:hAnsi="Times New Roman" w:cs="Times New Roman"/>
+          <w:iCs/>
+          <w:sz w:val="24"/>
+          <w:szCs w:val="24"/>
+        </w:rPr>
+        <w:t xml:space="preserve">  </w:t>
+      </w:r>
+      <w:r>
+        <w:rPr>
+          <w:rFonts w:ascii="Times New Roman" w:eastAsiaTheme="majorEastAsia" w:hAnsi="Times New Roman" w:cs="Times New Roman"/>
+          <w:iCs/>
+          <w:sz w:val="24"/>
+          <w:szCs w:val="24"/>
+        </w:rPr>
+        <w:t xml:space="preserve">Samples of participants will be surveyed periodically to obtain data about participant attitudes towards and beliefs about science and the science task. The surveys </w:t>
+      </w:r>
+      <w:r>
+        <w:rPr>
+          <w:rFonts w:ascii="Times New Roman" w:eastAsiaTheme="majorEastAsia" w:hAnsi="Times New Roman" w:cs="Times New Roman"/>
+          <w:iCs/>
+          <w:sz w:val="24"/>
+          <w:szCs w:val="24"/>
+        </w:rPr>
+        <w:t>have</w:t>
+      </w:r>
+      <w:r>
+        <w:rPr>
+          <w:rFonts w:ascii="Times New Roman" w:eastAsiaTheme="majorEastAsia" w:hAnsi="Times New Roman" w:cs="Times New Roman"/>
+          <w:iCs/>
+          <w:sz w:val="24"/>
+          <w:szCs w:val="24"/>
+        </w:rPr>
         <w:t xml:space="preserve"> </w:t>
       </w:r>
       <w:r>
@@ -3141,7 +3570,7 @@
           <w:sz w:val="24"/>
           <w:szCs w:val="24"/>
         </w:rPr>
-        <w:t xml:space="preserve">implemented in year 2. As participants perform the citizen science task, various data about their performance can be tracked, specifically time spent on the task and agreement of their classification with other </w:t>
+        <w:t>be</w:t>
       </w:r>
       <w:r>
         <w:rPr>
@@ -3150,7 +3579,7 @@
           <w:sz w:val="24"/>
           <w:szCs w:val="24"/>
         </w:rPr>
-        <w:t xml:space="preserve"> users and </w:t>
+        <w:t>en</w:t>
       </w:r>
       <w:r>
         <w:rPr>
@@ -3159,8 +3588,30 @@
           <w:sz w:val="24"/>
           <w:szCs w:val="24"/>
         </w:rPr>
-        <w:t>with known results. These system-level data will be analyzed in an aggregate fashion (e.g., average performance under different conditions).</w:t>
-      </w:r>
+        <w:t xml:space="preserve"> developed in year </w:t>
+      </w:r>
+      <w:ins w:id="7" w:author="Scott B Coughlin" w:date="2017-05-31T11:48:00Z">
+        <w:r>
+          <w:rPr>
+            <w:rFonts w:ascii="Times New Roman" w:eastAsiaTheme="majorEastAsia" w:hAnsi="Times New Roman" w:cs="Times New Roman"/>
+            <w:iCs/>
+            <w:sz w:val="24"/>
+            <w:szCs w:val="24"/>
+          </w:rPr>
+          <w:t>2</w:t>
+        </w:r>
+      </w:ins>
+      <w:del w:id="8" w:author="Scott B Coughlin" w:date="2017-05-31T11:48:00Z">
+        <w:r>
+          <w:rPr>
+            <w:rFonts w:ascii="Times New Roman" w:eastAsiaTheme="majorEastAsia" w:hAnsi="Times New Roman" w:cs="Times New Roman"/>
+            <w:iCs/>
+            <w:sz w:val="24"/>
+            <w:szCs w:val="24"/>
+          </w:rPr>
+          <w:delText>1</w:delText>
+        </w:r>
+      </w:del>
       <w:r>
         <w:rPr>
           <w:rFonts w:ascii="Times New Roman" w:eastAsiaTheme="majorEastAsia" w:hAnsi="Times New Roman" w:cs="Times New Roman"/>
@@ -3168,7 +3619,7 @@
           <w:sz w:val="24"/>
           <w:szCs w:val="24"/>
         </w:rPr>
-        <w:t xml:space="preserve">  </w:t>
+        <w:t xml:space="preserve"> and</w:t>
       </w:r>
       <w:r>
         <w:rPr>
@@ -3177,7 +3628,7 @@
           <w:sz w:val="24"/>
           <w:szCs w:val="24"/>
         </w:rPr>
-        <w:t xml:space="preserve">Samples of participants will be surveyed periodically to obtain data about participant attitudes towards and beliefs about science and the science task. The surveys </w:t>
+        <w:t xml:space="preserve"> will be</w:t>
       </w:r>
       <w:r>
         <w:rPr>
@@ -3186,80 +3637,37 @@
           <w:sz w:val="24"/>
           <w:szCs w:val="24"/>
         </w:rPr>
-        <w:t>have</w:t>
-      </w:r>
-      <w:r>
-        <w:rPr>
-          <w:rFonts w:ascii="Times New Roman" w:eastAsiaTheme="majorEastAsia" w:hAnsi="Times New Roman" w:cs="Times New Roman"/>
-          <w:iCs/>
-          <w:sz w:val="24"/>
-          <w:szCs w:val="24"/>
-        </w:rPr>
-        <w:t xml:space="preserve"> </w:t>
-      </w:r>
-      <w:r>
-        <w:rPr>
-          <w:rFonts w:ascii="Times New Roman" w:eastAsiaTheme="majorEastAsia" w:hAnsi="Times New Roman" w:cs="Times New Roman"/>
-          <w:iCs/>
-          <w:sz w:val="24"/>
-          <w:szCs w:val="24"/>
-        </w:rPr>
-        <w:t>be</w:t>
-      </w:r>
-      <w:r>
-        <w:rPr>
-          <w:rFonts w:ascii="Times New Roman" w:eastAsiaTheme="majorEastAsia" w:hAnsi="Times New Roman" w:cs="Times New Roman"/>
-          <w:iCs/>
-          <w:sz w:val="24"/>
-          <w:szCs w:val="24"/>
-        </w:rPr>
-        <w:t>en</w:t>
-      </w:r>
-      <w:r>
-        <w:rPr>
-          <w:rFonts w:ascii="Times New Roman" w:eastAsiaTheme="majorEastAsia" w:hAnsi="Times New Roman" w:cs="Times New Roman"/>
-          <w:iCs/>
-          <w:sz w:val="24"/>
-          <w:szCs w:val="24"/>
-        </w:rPr>
-        <w:t xml:space="preserve"> developed in year 1 and</w:t>
-      </w:r>
-      <w:r>
-        <w:rPr>
-          <w:rFonts w:ascii="Times New Roman" w:eastAsiaTheme="majorEastAsia" w:hAnsi="Times New Roman" w:cs="Times New Roman"/>
-          <w:iCs/>
-          <w:sz w:val="24"/>
-          <w:szCs w:val="24"/>
-        </w:rPr>
-        <w:t xml:space="preserve"> will be</w:t>
-      </w:r>
-      <w:r>
-        <w:rPr>
-          <w:rFonts w:ascii="Times New Roman" w:eastAsiaTheme="majorEastAsia" w:hAnsi="Times New Roman" w:cs="Times New Roman"/>
-          <w:iCs/>
-          <w:sz w:val="24"/>
-          <w:szCs w:val="24"/>
-        </w:rPr>
-        <w:t xml:space="preserve"> deployed in</w:t>
-      </w:r>
-      <w:r>
-        <w:rPr>
-          <w:rFonts w:ascii="Times New Roman" w:eastAsiaTheme="majorEastAsia" w:hAnsi="Times New Roman" w:cs="Times New Roman"/>
-          <w:iCs/>
-          <w:sz w:val="24"/>
-          <w:szCs w:val="24"/>
-        </w:rPr>
-        <w:t xml:space="preserve"> the latter half of</w:t>
-      </w:r>
-      <w:r>
-        <w:rPr>
-          <w:rFonts w:ascii="Times New Roman" w:eastAsiaTheme="majorEastAsia" w:hAnsi="Times New Roman" w:cs="Times New Roman"/>
-          <w:iCs/>
-          <w:sz w:val="24"/>
-          <w:szCs w:val="24"/>
-        </w:rPr>
-        <w:t xml:space="preserve"> year 2 and </w:t>
-      </w:r>
+        <w:t xml:space="preserve"> deployed </w:t>
+      </w:r>
+      <w:del w:id="9" w:author="Scott B Coughlin" w:date="2017-05-31T11:48:00Z">
+        <w:r>
+          <w:rPr>
+            <w:rFonts w:ascii="Times New Roman" w:eastAsiaTheme="majorEastAsia" w:hAnsi="Times New Roman" w:cs="Times New Roman"/>
+            <w:iCs/>
+            <w:sz w:val="24"/>
+            <w:szCs w:val="24"/>
+          </w:rPr>
+          <w:delText>in</w:delText>
+        </w:r>
+        <w:r>
+          <w:rPr>
+            <w:rFonts w:ascii="Times New Roman" w:eastAsiaTheme="majorEastAsia" w:hAnsi="Times New Roman" w:cs="Times New Roman"/>
+            <w:iCs/>
+            <w:sz w:val="24"/>
+            <w:szCs w:val="24"/>
+          </w:rPr>
+          <w:delText xml:space="preserve"> the latter half of</w:delText>
+        </w:r>
+        <w:r>
+          <w:rPr>
+            <w:rFonts w:ascii="Times New Roman" w:eastAsiaTheme="majorEastAsia" w:hAnsi="Times New Roman" w:cs="Times New Roman"/>
+            <w:iCs/>
+            <w:sz w:val="24"/>
+            <w:szCs w:val="24"/>
+          </w:rPr>
+          <w:delText xml:space="preserve"> year 2 and </w:delText>
+        </w:r>
+      </w:del>
       <w:r>
         <w:rPr>
           <w:rFonts w:ascii="Times New Roman" w:eastAsiaTheme="majorEastAsia" w:hAnsi="Times New Roman" w:cs="Times New Roman"/>
@@ -3286,7 +3694,29 @@
           <w:szCs w:val="24"/>
           <w:shd w:val="clear" w:color="auto" w:fill="FFFFFF"/>
         </w:rPr>
-        <w:t>These surveys will include direct interaction and study of the experience of particular participants, and so those surveys fit the classification of human-subjects data.</w:t>
+        <w:t>These surveys will include direct interaction and study of the experience of particular participants, and so those surveys fit the classification of human-</w:t>
+      </w:r>
+      <w:proofErr w:type="gramStart"/>
+      <w:r>
+        <w:rPr>
+          <w:rFonts w:ascii="Times New Roman" w:eastAsia="Times New Roman" w:hAnsi="Times New Roman" w:cs="Times New Roman"/>
+          <w:color w:val="222222"/>
+          <w:sz w:val="24"/>
+          <w:szCs w:val="24"/>
+          <w:shd w:val="clear" w:color="auto" w:fill="FFFFFF"/>
+        </w:rPr>
+        <w:t>subjects</w:t>
+      </w:r>
+      <w:proofErr w:type="gramEnd"/>
+      <w:r>
+        <w:rPr>
+          <w:rFonts w:ascii="Times New Roman" w:eastAsia="Times New Roman" w:hAnsi="Times New Roman" w:cs="Times New Roman"/>
+          <w:color w:val="222222"/>
+          <w:sz w:val="24"/>
+          <w:szCs w:val="24"/>
+          <w:shd w:val="clear" w:color="auto" w:fill="FFFFFF"/>
+        </w:rPr>
+        <w:t xml:space="preserve"> data.</w:t>
       </w:r>
     </w:p>
     <w:p>
@@ -3365,6 +3795,37 @@
         </w:rPr>
         <w:t xml:space="preserve"> </w:t>
       </w:r>
+      <w:del w:id="10" w:author="Scott B Coughlin" w:date="2017-05-31T11:50:00Z">
+        <w:r>
+          <w:rPr>
+            <w:rFonts w:ascii="Times New Roman" w:eastAsiaTheme="majorEastAsia" w:hAnsi="Times New Roman" w:cs="Times New Roman"/>
+            <w:iCs/>
+            <w:sz w:val="24"/>
+            <w:szCs w:val="24"/>
+          </w:rPr>
+          <w:delText>is now being</w:delText>
+        </w:r>
+        <w:r>
+          <w:rPr>
+            <w:rFonts w:ascii="Times New Roman" w:eastAsiaTheme="majorEastAsia" w:hAnsi="Times New Roman" w:cs="Times New Roman"/>
+            <w:iCs/>
+            <w:sz w:val="24"/>
+            <w:szCs w:val="24"/>
+          </w:rPr>
+          <w:delText xml:space="preserve"> analyzed </w:delText>
+        </w:r>
+      </w:del>
+      <w:ins w:id="11" w:author="Scott B Coughlin" w:date="2017-05-31T11:50:00Z">
+        <w:r>
+          <w:rPr>
+            <w:rFonts w:ascii="Times New Roman" w:eastAsiaTheme="majorEastAsia" w:hAnsi="Times New Roman" w:cs="Times New Roman"/>
+            <w:iCs/>
+            <w:sz w:val="24"/>
+            <w:szCs w:val="24"/>
+          </w:rPr>
+          <w:t xml:space="preserve">was analyzed </w:t>
+        </w:r>
+      </w:ins>
       <w:r>
         <w:rPr>
           <w:rFonts w:ascii="Times New Roman" w:eastAsiaTheme="majorEastAsia" w:hAnsi="Times New Roman" w:cs="Times New Roman"/>
@@ -3372,8 +3833,30 @@
           <w:sz w:val="24"/>
           <w:szCs w:val="24"/>
         </w:rPr>
-        <w:t>is now being</w:t>
-      </w:r>
+        <w:t>in year 2</w:t>
+      </w:r>
+      <w:ins w:id="12" w:author="Scott B Coughlin" w:date="2017-05-31T11:50:00Z">
+        <w:r>
+          <w:rPr>
+            <w:rFonts w:ascii="Times New Roman" w:eastAsiaTheme="majorEastAsia" w:hAnsi="Times New Roman" w:cs="Times New Roman"/>
+            <w:iCs/>
+            <w:sz w:val="24"/>
+            <w:szCs w:val="24"/>
+          </w:rPr>
+          <w:t xml:space="preserve"> </w:t>
+        </w:r>
+      </w:ins>
+      <w:del w:id="13" w:author="Scott B Coughlin" w:date="2017-05-31T11:50:00Z">
+        <w:r>
+          <w:rPr>
+            <w:rFonts w:ascii="Times New Roman" w:eastAsiaTheme="majorEastAsia" w:hAnsi="Times New Roman" w:cs="Times New Roman"/>
+            <w:iCs/>
+            <w:sz w:val="24"/>
+            <w:szCs w:val="24"/>
+          </w:rPr>
+          <w:delText xml:space="preserve"> </w:delText>
+        </w:r>
+      </w:del>
       <w:r>
         <w:rPr>
           <w:rFonts w:ascii="Times New Roman" w:eastAsiaTheme="majorEastAsia" w:hAnsi="Times New Roman" w:cs="Times New Roman"/>
@@ -3381,8 +3864,46 @@
           <w:sz w:val="24"/>
           <w:szCs w:val="24"/>
         </w:rPr>
-        <w:t xml:space="preserve"> analyzed in year 2 </w:t>
-      </w:r>
+        <w:t>with the launch of the site</w:t>
+      </w:r>
+      <w:ins w:id="14" w:author="Scott B Coughlin" w:date="2017-05-31T11:50:00Z">
+        <w:r>
+          <w:rPr>
+            <w:rFonts w:ascii="Times New Roman" w:eastAsiaTheme="majorEastAsia" w:hAnsi="Times New Roman" w:cs="Times New Roman"/>
+            <w:iCs/>
+            <w:sz w:val="24"/>
+            <w:szCs w:val="24"/>
+          </w:rPr>
+          <w:t xml:space="preserve"> </w:t>
+        </w:r>
+        <w:r>
+          <w:rPr>
+            <w:rFonts w:ascii="Times New Roman" w:eastAsiaTheme="majorEastAsia" w:hAnsi="Times New Roman" w:cs="Times New Roman"/>
+            <w:iCs/>
+            <w:sz w:val="24"/>
+            <w:szCs w:val="24"/>
+          </w:rPr>
+          <w:t xml:space="preserve">and will continue </w:t>
+        </w:r>
+        <w:r>
+          <w:rPr>
+            <w:rFonts w:ascii="Times New Roman" w:eastAsiaTheme="majorEastAsia" w:hAnsi="Times New Roman" w:cs="Times New Roman"/>
+            <w:iCs/>
+            <w:sz w:val="24"/>
+            <w:szCs w:val="24"/>
+          </w:rPr>
+          <w:t xml:space="preserve">to </w:t>
+        </w:r>
+        <w:r>
+          <w:rPr>
+            <w:rFonts w:ascii="Times New Roman" w:eastAsiaTheme="majorEastAsia" w:hAnsi="Times New Roman" w:cs="Times New Roman"/>
+            <w:iCs/>
+            <w:sz w:val="24"/>
+            <w:szCs w:val="24"/>
+          </w:rPr>
+          <w:t>be in year 3</w:t>
+        </w:r>
+      </w:ins>
       <w:r>
         <w:rPr>
           <w:rFonts w:ascii="Times New Roman" w:eastAsiaTheme="majorEastAsia" w:hAnsi="Times New Roman" w:cs="Times New Roman"/>
@@ -3390,7 +3911,7 @@
           <w:sz w:val="24"/>
           <w:szCs w:val="24"/>
         </w:rPr>
-        <w:t>with the launch of the site.</w:t>
+        <w:t>.</w:t>
       </w:r>
       <w:r>
         <w:rPr>
@@ -3463,8 +3984,9 @@
           <w:sz w:val="24"/>
           <w:szCs w:val="24"/>
         </w:rPr>
-        <w:t xml:space="preserve">California State University, Fullerton.  All of those institutions will be separately reviewed by their individual IRBs, and we will attach the determination of each institution’s </w:t>
-      </w:r>
+        <w:t xml:space="preserve">California State University, Fullerton.  </w:t>
+      </w:r>
+      <w:proofErr w:type="gramStart"/>
       <w:r>
         <w:rPr>
           <w:rFonts w:ascii="Times New Roman" w:eastAsiaTheme="majorEastAsia" w:hAnsi="Times New Roman" w:cs="Times New Roman"/>
@@ -3472,8 +3994,17 @@
           <w:sz w:val="24"/>
           <w:szCs w:val="24"/>
         </w:rPr>
-        <w:lastRenderedPageBreak/>
-        <w:t>IRB review to this proposal.  (NB: The Adler Planetarium will be reviewed by the IRB at Syracuse University.)</w:t>
+        <w:t>All of</w:t>
+      </w:r>
+      <w:proofErr w:type="gramEnd"/>
+      <w:r>
+        <w:rPr>
+          <w:rFonts w:ascii="Times New Roman" w:eastAsiaTheme="majorEastAsia" w:hAnsi="Times New Roman" w:cs="Times New Roman"/>
+          <w:iCs/>
+          <w:sz w:val="24"/>
+          <w:szCs w:val="24"/>
+        </w:rPr>
+        <w:t xml:space="preserve"> those institutions will be separately reviewed by their individual IRBs, and we will attach the determination of each institution’s IRB review to this proposal.  (NB: The Adler Planetarium will be reviewed by the IRB at Syracuse University.)</w:t>
       </w:r>
       <w:r>
         <w:rPr>
@@ -3501,7 +4032,28 @@
           <w:sz w:val="24"/>
           <w:szCs w:val="24"/>
         </w:rPr>
-        <w:t xml:space="preserve">Prior to this work commencing, and after the review of all of the individual IRBs involved, we will submit </w:t>
+        <w:lastRenderedPageBreak/>
+        <w:t xml:space="preserve">Prior to this work commencing, and after the review of </w:t>
+      </w:r>
+      <w:proofErr w:type="gramStart"/>
+      <w:r>
+        <w:rPr>
+          <w:rFonts w:ascii="Times New Roman" w:eastAsiaTheme="majorEastAsia" w:hAnsi="Times New Roman" w:cs="Times New Roman"/>
+          <w:iCs/>
+          <w:sz w:val="24"/>
+          <w:szCs w:val="24"/>
+        </w:rPr>
+        <w:t>all of</w:t>
+      </w:r>
+      <w:proofErr w:type="gramEnd"/>
+      <w:r>
+        <w:rPr>
+          <w:rFonts w:ascii="Times New Roman" w:eastAsiaTheme="majorEastAsia" w:hAnsi="Times New Roman" w:cs="Times New Roman"/>
+          <w:iCs/>
+          <w:sz w:val="24"/>
+          <w:szCs w:val="24"/>
+        </w:rPr>
+        <w:t xml:space="preserve"> the individual IRBs involved, we will submit </w:t>
       </w:r>
       <w:r>
         <w:rPr>
@@ -3695,14 +4247,16 @@
         </w:rPr>
         <w:t xml:space="preserve"> In year one, Northwestern researchers </w:t>
       </w:r>
-      <w:r>
-        <w:rPr>
-          <w:rFonts w:ascii="Times New Roman" w:hAnsi="Times New Roman" w:cs="Times New Roman"/>
-          <w:sz w:val="24"/>
-          <w:szCs w:val="24"/>
-        </w:rPr>
-        <w:t xml:space="preserve">have </w:t>
-      </w:r>
+      <w:del w:id="15" w:author="Scott B Coughlin" w:date="2017-05-31T11:50:00Z">
+        <w:r>
+          <w:rPr>
+            <w:rFonts w:ascii="Times New Roman" w:hAnsi="Times New Roman" w:cs="Times New Roman"/>
+            <w:sz w:val="24"/>
+            <w:szCs w:val="24"/>
+          </w:rPr>
+          <w:delText xml:space="preserve">have </w:delText>
+        </w:r>
+      </w:del>
       <w:r>
         <w:rPr>
           <w:rFonts w:ascii="Times New Roman" w:hAnsi="Times New Roman" w:cs="Times New Roman"/>
@@ -3828,14 +4382,16 @@
         </w:rPr>
         <w:t xml:space="preserve">hey </w:t>
       </w:r>
-      <w:r>
-        <w:rPr>
-          <w:rFonts w:ascii="Times New Roman" w:hAnsi="Times New Roman" w:cs="Times New Roman"/>
-          <w:sz w:val="24"/>
-          <w:szCs w:val="24"/>
-        </w:rPr>
-        <w:t xml:space="preserve">have </w:t>
-      </w:r>
+      <w:del w:id="16" w:author="Scott B Coughlin" w:date="2017-05-31T11:50:00Z">
+        <w:r>
+          <w:rPr>
+            <w:rFonts w:ascii="Times New Roman" w:hAnsi="Times New Roman" w:cs="Times New Roman"/>
+            <w:sz w:val="24"/>
+            <w:szCs w:val="24"/>
+          </w:rPr>
+          <w:delText xml:space="preserve">have </w:delText>
+        </w:r>
+      </w:del>
       <w:r>
         <w:rPr>
           <w:rFonts w:ascii="Times New Roman" w:hAnsi="Times New Roman" w:cs="Times New Roman"/>
@@ -3930,7 +4486,25 @@
           <w:sz w:val="24"/>
           <w:szCs w:val="24"/>
         </w:rPr>
-        <w:t>In addition, with help from Fullerton researchers, Northwestern researches helped p</w:t>
+        <w:t>In addition, with help from Fullerton researchers, Northwestern researche</w:t>
+      </w:r>
+      <w:ins w:id="17" w:author="Scott B Coughlin" w:date="2017-05-31T11:51:00Z">
+        <w:r>
+          <w:rPr>
+            <w:rFonts w:ascii="Times New Roman" w:hAnsi="Times New Roman" w:cs="Times New Roman"/>
+            <w:sz w:val="24"/>
+            <w:szCs w:val="24"/>
+          </w:rPr>
+          <w:t>r</w:t>
+        </w:r>
+      </w:ins>
+      <w:r>
+        <w:rPr>
+          <w:rFonts w:ascii="Times New Roman" w:hAnsi="Times New Roman" w:cs="Times New Roman"/>
+          <w:sz w:val="24"/>
+          <w:szCs w:val="24"/>
+        </w:rPr>
+        <w:t>s helped p</w:t>
       </w:r>
       <w:r>
         <w:rPr>
@@ -3970,15 +4544,51 @@
           <w:sz w:val="24"/>
           <w:szCs w:val="24"/>
         </w:rPr>
-        <w:t>They will p</w:t>
-      </w:r>
-      <w:r>
-        <w:rPr>
-          <w:rFonts w:ascii="Times New Roman" w:hAnsi="Times New Roman" w:cs="Times New Roman"/>
-          <w:sz w:val="24"/>
-          <w:szCs w:val="24"/>
-        </w:rPr>
-        <w:t>roduce a</w:t>
+        <w:t xml:space="preserve">They </w:t>
+      </w:r>
+      <w:del w:id="18" w:author="Scott B Coughlin" w:date="2017-05-31T11:51:00Z">
+        <w:r>
+          <w:rPr>
+            <w:rFonts w:ascii="Times New Roman" w:hAnsi="Times New Roman" w:cs="Times New Roman"/>
+            <w:sz w:val="24"/>
+            <w:szCs w:val="24"/>
+          </w:rPr>
+          <w:delText xml:space="preserve">will </w:delText>
+        </w:r>
+      </w:del>
+      <w:r>
+        <w:rPr>
+          <w:rFonts w:ascii="Times New Roman" w:hAnsi="Times New Roman" w:cs="Times New Roman"/>
+          <w:sz w:val="24"/>
+          <w:szCs w:val="24"/>
+        </w:rPr>
+        <w:t>p</w:t>
+      </w:r>
+      <w:r>
+        <w:rPr>
+          <w:rFonts w:ascii="Times New Roman" w:hAnsi="Times New Roman" w:cs="Times New Roman"/>
+          <w:sz w:val="24"/>
+          <w:szCs w:val="24"/>
+        </w:rPr>
+        <w:t>roduce</w:t>
+      </w:r>
+      <w:ins w:id="19" w:author="Scott B Coughlin" w:date="2017-05-31T11:51:00Z">
+        <w:r>
+          <w:rPr>
+            <w:rFonts w:ascii="Times New Roman" w:hAnsi="Times New Roman" w:cs="Times New Roman"/>
+            <w:sz w:val="24"/>
+            <w:szCs w:val="24"/>
+          </w:rPr>
+          <w:t>d</w:t>
+        </w:r>
+      </w:ins>
+      <w:r>
+        <w:rPr>
+          <w:rFonts w:ascii="Times New Roman" w:hAnsi="Times New Roman" w:cs="Times New Roman"/>
+          <w:sz w:val="24"/>
+          <w:szCs w:val="24"/>
+        </w:rPr>
+        <w:t xml:space="preserve"> a</w:t>
       </w:r>
       <w:r>
         <w:rPr>
@@ -4002,31 +4612,77 @@
           <w:sz w:val="24"/>
           <w:szCs w:val="24"/>
         </w:rPr>
-        <w:t xml:space="preserve">e in the first-stage </w:t>
-      </w:r>
-      <w:r>
-        <w:rPr>
-          <w:rFonts w:ascii="Times New Roman" w:hAnsi="Times New Roman" w:cs="Times New Roman"/>
-          <w:sz w:val="24"/>
-          <w:szCs w:val="24"/>
-        </w:rPr>
-        <w:t>Gravity Spy</w:t>
-      </w:r>
-      <w:r>
-        <w:rPr>
-          <w:rFonts w:ascii="Times New Roman" w:hAnsi="Times New Roman" w:cs="Times New Roman"/>
-          <w:sz w:val="24"/>
-          <w:szCs w:val="24"/>
-        </w:rPr>
-        <w:t xml:space="preserve"> by citizen scientists.  </w:t>
-      </w:r>
-      <w:r>
-        <w:rPr>
-          <w:rFonts w:ascii="Times New Roman" w:hAnsi="Times New Roman" w:cs="Times New Roman"/>
-          <w:sz w:val="24"/>
-          <w:szCs w:val="24"/>
-        </w:rPr>
-        <w:t xml:space="preserve">In year 2, </w:t>
+        <w:t xml:space="preserve">e in the </w:t>
+      </w:r>
+      <w:ins w:id="20" w:author="Scott B Coughlin" w:date="2017-05-31T11:52:00Z">
+        <w:r>
+          <w:rPr>
+            <w:rFonts w:ascii="Times New Roman" w:hAnsi="Times New Roman" w:cs="Times New Roman"/>
+            <w:sz w:val="24"/>
+            <w:szCs w:val="24"/>
+          </w:rPr>
+          <w:t>launch of the website</w:t>
+        </w:r>
+      </w:ins>
+      <w:del w:id="21" w:author="Scott B Coughlin" w:date="2017-05-31T11:52:00Z">
+        <w:r>
+          <w:rPr>
+            <w:rFonts w:ascii="Times New Roman" w:hAnsi="Times New Roman" w:cs="Times New Roman"/>
+            <w:sz w:val="24"/>
+            <w:szCs w:val="24"/>
+          </w:rPr>
+          <w:delText xml:space="preserve">first-stage </w:delText>
+        </w:r>
+        <w:r>
+          <w:rPr>
+            <w:rFonts w:ascii="Times New Roman" w:hAnsi="Times New Roman" w:cs="Times New Roman"/>
+            <w:sz w:val="24"/>
+            <w:szCs w:val="24"/>
+          </w:rPr>
+          <w:delText>Gravity Spy</w:delText>
+        </w:r>
+        <w:r>
+          <w:rPr>
+            <w:rFonts w:ascii="Times New Roman" w:hAnsi="Times New Roman" w:cs="Times New Roman"/>
+            <w:sz w:val="24"/>
+            <w:szCs w:val="24"/>
+          </w:rPr>
+          <w:delText xml:space="preserve"> by citizen scientists</w:delText>
+        </w:r>
+      </w:del>
+      <w:r>
+        <w:rPr>
+          <w:rFonts w:ascii="Times New Roman" w:hAnsi="Times New Roman" w:cs="Times New Roman"/>
+          <w:sz w:val="24"/>
+          <w:szCs w:val="24"/>
+        </w:rPr>
+        <w:t xml:space="preserve">.  </w:t>
+      </w:r>
+      <w:r>
+        <w:rPr>
+          <w:rFonts w:ascii="Times New Roman" w:hAnsi="Times New Roman" w:cs="Times New Roman"/>
+          <w:sz w:val="24"/>
+          <w:szCs w:val="24"/>
+        </w:rPr>
+        <w:t xml:space="preserve">In </w:t>
+      </w:r>
+      <w:bookmarkStart w:id="22" w:name="_GoBack"/>
+      <w:r>
+        <w:rPr>
+          <w:rFonts w:ascii="Times New Roman" w:hAnsi="Times New Roman" w:cs="Times New Roman"/>
+          <w:sz w:val="24"/>
+          <w:szCs w:val="24"/>
+        </w:rPr>
+        <w:t>year 2</w:t>
+      </w:r>
+      <w:bookmarkEnd w:id="22"/>
+      <w:r>
+        <w:rPr>
+          <w:rFonts w:ascii="Times New Roman" w:hAnsi="Times New Roman" w:cs="Times New Roman"/>
+          <w:sz w:val="24"/>
+          <w:szCs w:val="24"/>
+        </w:rPr>
+        <w:t xml:space="preserve">, </w:t>
       </w:r>
       <w:r>
         <w:rPr>
@@ -4052,14 +4708,16 @@
         </w:rPr>
         <w:t xml:space="preserve">hey </w:t>
       </w:r>
-      <w:r>
-        <w:rPr>
-          <w:rFonts w:ascii="Times New Roman" w:hAnsi="Times New Roman" w:cs="Times New Roman"/>
-          <w:sz w:val="24"/>
-          <w:szCs w:val="24"/>
-        </w:rPr>
-        <w:t xml:space="preserve">continue to </w:t>
-      </w:r>
+      <w:del w:id="23" w:author="Scott B Coughlin" w:date="2017-05-31T11:54:00Z">
+        <w:r>
+          <w:rPr>
+            <w:rFonts w:ascii="Times New Roman" w:hAnsi="Times New Roman" w:cs="Times New Roman"/>
+            <w:sz w:val="24"/>
+            <w:szCs w:val="24"/>
+          </w:rPr>
+          <w:delText xml:space="preserve">continue to </w:delText>
+        </w:r>
+      </w:del>
       <w:r>
         <w:rPr>
           <w:rFonts w:ascii="Times New Roman" w:hAnsi="Times New Roman" w:cs="Times New Roman"/>
@@ -4082,7 +4740,25 @@
           <w:sz w:val="24"/>
           <w:szCs w:val="24"/>
         </w:rPr>
-        <w:t xml:space="preserve">gage with citizen scientists on </w:t>
+        <w:t>gage</w:t>
+      </w:r>
+      <w:ins w:id="24" w:author="Scott B Coughlin" w:date="2017-05-31T11:54:00Z">
+        <w:r>
+          <w:rPr>
+            <w:rFonts w:ascii="Times New Roman" w:hAnsi="Times New Roman" w:cs="Times New Roman"/>
+            <w:sz w:val="24"/>
+            <w:szCs w:val="24"/>
+          </w:rPr>
+          <w:t>d</w:t>
+        </w:r>
+      </w:ins>
+      <w:r>
+        <w:rPr>
+          <w:rFonts w:ascii="Times New Roman" w:hAnsi="Times New Roman" w:cs="Times New Roman"/>
+          <w:sz w:val="24"/>
+          <w:szCs w:val="24"/>
+        </w:rPr>
+        <w:t xml:space="preserve"> with citizen scientists on </w:t>
       </w:r>
       <w:r>
         <w:rPr>
@@ -4164,53 +4840,109 @@
         </w:rPr>
         <w:t xml:space="preserve"> In the second year, researchers at Northwestern </w:t>
       </w:r>
-      <w:r>
-        <w:rPr>
-          <w:rFonts w:ascii="Times New Roman" w:hAnsi="Times New Roman" w:cs="Times New Roman"/>
-          <w:sz w:val="24"/>
-          <w:szCs w:val="24"/>
-        </w:rPr>
-        <w:t xml:space="preserve">are </w:t>
-      </w:r>
-      <w:r>
-        <w:rPr>
-          <w:rFonts w:ascii="Times New Roman" w:hAnsi="Times New Roman" w:cs="Times New Roman"/>
-          <w:sz w:val="24"/>
-          <w:szCs w:val="24"/>
-        </w:rPr>
-        <w:t>identify</w:t>
-      </w:r>
-      <w:r>
-        <w:rPr>
-          <w:rFonts w:ascii="Times New Roman" w:hAnsi="Times New Roman" w:cs="Times New Roman"/>
-          <w:sz w:val="24"/>
-          <w:szCs w:val="24"/>
-        </w:rPr>
-        <w:t>ing</w:t>
-      </w:r>
-      <w:r>
-        <w:rPr>
-          <w:rFonts w:ascii="Times New Roman" w:hAnsi="Times New Roman" w:cs="Times New Roman"/>
-          <w:sz w:val="24"/>
-          <w:szCs w:val="24"/>
-        </w:rPr>
-        <w:t xml:space="preserve"> and test</w:t>
-      </w:r>
-      <w:r>
-        <w:rPr>
-          <w:rFonts w:ascii="Times New Roman" w:hAnsi="Times New Roman" w:cs="Times New Roman"/>
-          <w:sz w:val="24"/>
-          <w:szCs w:val="24"/>
-        </w:rPr>
-        <w:t>ing</w:t>
-      </w:r>
-      <w:r>
-        <w:rPr>
-          <w:rFonts w:ascii="Times New Roman" w:hAnsi="Times New Roman" w:cs="Times New Roman"/>
-          <w:sz w:val="24"/>
-          <w:szCs w:val="24"/>
-        </w:rPr>
-        <w:t xml:space="preserve"> clustering algorithms </w:t>
+      <w:ins w:id="25" w:author="Scott B Coughlin" w:date="2017-05-31T11:55:00Z">
+        <w:r>
+          <w:rPr>
+            <w:rFonts w:ascii="Times New Roman" w:hAnsi="Times New Roman" w:cs="Times New Roman"/>
+            <w:sz w:val="24"/>
+            <w:szCs w:val="24"/>
+          </w:rPr>
+          <w:t xml:space="preserve">identified </w:t>
+        </w:r>
+      </w:ins>
+      <w:del w:id="26" w:author="Scott B Coughlin" w:date="2017-05-31T11:55:00Z">
+        <w:r>
+          <w:rPr>
+            <w:rFonts w:ascii="Times New Roman" w:hAnsi="Times New Roman" w:cs="Times New Roman"/>
+            <w:sz w:val="24"/>
+            <w:szCs w:val="24"/>
+          </w:rPr>
+          <w:delText xml:space="preserve">are </w:delText>
+        </w:r>
+        <w:r>
+          <w:rPr>
+            <w:rFonts w:ascii="Times New Roman" w:hAnsi="Times New Roman" w:cs="Times New Roman"/>
+            <w:sz w:val="24"/>
+            <w:szCs w:val="24"/>
+          </w:rPr>
+          <w:delText>identify</w:delText>
+        </w:r>
+        <w:r>
+          <w:rPr>
+            <w:rFonts w:ascii="Times New Roman" w:hAnsi="Times New Roman" w:cs="Times New Roman"/>
+            <w:sz w:val="24"/>
+            <w:szCs w:val="24"/>
+          </w:rPr>
+          <w:delText>ing</w:delText>
+        </w:r>
+        <w:r>
+          <w:rPr>
+            <w:rFonts w:ascii="Times New Roman" w:hAnsi="Times New Roman" w:cs="Times New Roman"/>
+            <w:sz w:val="24"/>
+            <w:szCs w:val="24"/>
+          </w:rPr>
+          <w:delText xml:space="preserve"> </w:delText>
+        </w:r>
+      </w:del>
+      <w:r>
+        <w:rPr>
+          <w:rFonts w:ascii="Times New Roman" w:hAnsi="Times New Roman" w:cs="Times New Roman"/>
+          <w:sz w:val="24"/>
+          <w:szCs w:val="24"/>
+        </w:rPr>
+        <w:t xml:space="preserve">and </w:t>
+      </w:r>
+      <w:del w:id="27" w:author="Scott B Coughlin" w:date="2017-05-31T11:55:00Z">
+        <w:r>
+          <w:rPr>
+            <w:rFonts w:ascii="Times New Roman" w:hAnsi="Times New Roman" w:cs="Times New Roman"/>
+            <w:sz w:val="24"/>
+            <w:szCs w:val="24"/>
+          </w:rPr>
+          <w:delText>test</w:delText>
+        </w:r>
+        <w:r>
+          <w:rPr>
+            <w:rFonts w:ascii="Times New Roman" w:hAnsi="Times New Roman" w:cs="Times New Roman"/>
+            <w:sz w:val="24"/>
+            <w:szCs w:val="24"/>
+          </w:rPr>
+          <w:delText>ing</w:delText>
+        </w:r>
+        <w:r>
+          <w:rPr>
+            <w:rFonts w:ascii="Times New Roman" w:hAnsi="Times New Roman" w:cs="Times New Roman"/>
+            <w:sz w:val="24"/>
+            <w:szCs w:val="24"/>
+          </w:rPr>
+          <w:delText xml:space="preserve"> </w:delText>
+        </w:r>
+      </w:del>
+      <w:ins w:id="28" w:author="Scott B Coughlin" w:date="2017-05-31T11:55:00Z">
+        <w:r>
+          <w:rPr>
+            <w:rFonts w:ascii="Times New Roman" w:hAnsi="Times New Roman" w:cs="Times New Roman"/>
+            <w:sz w:val="24"/>
+            <w:szCs w:val="24"/>
+          </w:rPr>
+          <w:t>tested</w:t>
+        </w:r>
+        <w:r>
+          <w:rPr>
+            <w:rFonts w:ascii="Times New Roman" w:hAnsi="Times New Roman" w:cs="Times New Roman"/>
+            <w:sz w:val="24"/>
+            <w:szCs w:val="24"/>
+          </w:rPr>
+          <w:t xml:space="preserve"> </w:t>
+        </w:r>
+      </w:ins>
+      <w:r>
+        <w:rPr>
+          <w:rFonts w:ascii="Times New Roman" w:hAnsi="Times New Roman" w:cs="Times New Roman"/>
+          <w:sz w:val="24"/>
+          <w:szCs w:val="24"/>
+        </w:rPr>
+        <w:t xml:space="preserve">clustering algorithms </w:t>
       </w:r>
       <w:r>
         <w:rPr>
@@ -4558,7 +5290,25 @@
           <w:sz w:val="24"/>
           <w:szCs w:val="24"/>
         </w:rPr>
-        <w:t>In the second year, they will p</w:t>
+        <w:t xml:space="preserve">In the second year, they </w:t>
+      </w:r>
+      <w:del w:id="29" w:author="Scott B Coughlin" w:date="2017-05-31T11:56:00Z">
+        <w:r>
+          <w:rPr>
+            <w:rFonts w:ascii="Times New Roman" w:hAnsi="Times New Roman" w:cs="Times New Roman"/>
+            <w:sz w:val="24"/>
+            <w:szCs w:val="24"/>
+          </w:rPr>
+          <w:delText xml:space="preserve">will </w:delText>
+        </w:r>
+      </w:del>
+      <w:r>
+        <w:rPr>
+          <w:rFonts w:ascii="Times New Roman" w:hAnsi="Times New Roman" w:cs="Times New Roman"/>
+          <w:sz w:val="24"/>
+          <w:szCs w:val="24"/>
+        </w:rPr>
+        <w:t>p</w:t>
       </w:r>
       <w:r>
         <w:rPr>
@@ -4574,7 +5324,25 @@
           <w:sz w:val="24"/>
           <w:szCs w:val="24"/>
         </w:rPr>
-        <w:t xml:space="preserve">n experiments and surveys to be </w:t>
+        <w:t>n</w:t>
+      </w:r>
+      <w:ins w:id="30" w:author="Scott B Coughlin" w:date="2017-05-31T11:56:00Z">
+        <w:r>
+          <w:rPr>
+            <w:rFonts w:ascii="Times New Roman" w:hAnsi="Times New Roman" w:cs="Times New Roman"/>
+            <w:sz w:val="24"/>
+            <w:szCs w:val="24"/>
+          </w:rPr>
+          <w:t>ned</w:t>
+        </w:r>
+      </w:ins>
+      <w:r>
+        <w:rPr>
+          <w:rFonts w:ascii="Times New Roman" w:hAnsi="Times New Roman" w:cs="Times New Roman"/>
+          <w:sz w:val="24"/>
+          <w:szCs w:val="24"/>
+        </w:rPr>
+        <w:t xml:space="preserve"> experiments and surveys to be </w:t>
       </w:r>
       <w:r>
         <w:rPr>
@@ -4590,7 +5358,89 @@
           <w:sz w:val="24"/>
           <w:szCs w:val="24"/>
         </w:rPr>
-        <w:t>out in Year 3 with participants developing novel clusters, will c</w:t>
+        <w:t xml:space="preserve">out in Year 3 </w:t>
+      </w:r>
+      <w:del w:id="31" w:author="Scott B Coughlin" w:date="2017-05-31T11:57:00Z">
+        <w:r>
+          <w:rPr>
+            <w:rFonts w:ascii="Times New Roman" w:hAnsi="Times New Roman" w:cs="Times New Roman"/>
+            <w:sz w:val="24"/>
+            <w:szCs w:val="24"/>
+          </w:rPr>
+          <w:delText xml:space="preserve">with </w:delText>
+        </w:r>
+      </w:del>
+      <w:ins w:id="32" w:author="Scott B Coughlin" w:date="2017-05-31T11:57:00Z">
+        <w:r>
+          <w:rPr>
+            <w:rFonts w:ascii="Times New Roman" w:hAnsi="Times New Roman" w:cs="Times New Roman"/>
+            <w:sz w:val="24"/>
+            <w:szCs w:val="24"/>
+          </w:rPr>
+          <w:t>which focused on how</w:t>
+        </w:r>
+        <w:r>
+          <w:rPr>
+            <w:rFonts w:ascii="Times New Roman" w:hAnsi="Times New Roman" w:cs="Times New Roman"/>
+            <w:sz w:val="24"/>
+            <w:szCs w:val="24"/>
+          </w:rPr>
+          <w:t xml:space="preserve"> </w:t>
+        </w:r>
+      </w:ins>
+      <w:r>
+        <w:rPr>
+          <w:rFonts w:ascii="Times New Roman" w:hAnsi="Times New Roman" w:cs="Times New Roman"/>
+          <w:sz w:val="24"/>
+          <w:szCs w:val="24"/>
+        </w:rPr>
+        <w:t>participants develop</w:t>
+      </w:r>
+      <w:del w:id="33" w:author="Scott B Coughlin" w:date="2017-05-31T11:57:00Z">
+        <w:r>
+          <w:rPr>
+            <w:rFonts w:ascii="Times New Roman" w:hAnsi="Times New Roman" w:cs="Times New Roman"/>
+            <w:sz w:val="24"/>
+            <w:szCs w:val="24"/>
+          </w:rPr>
+          <w:delText>ing</w:delText>
+        </w:r>
+      </w:del>
+      <w:r>
+        <w:rPr>
+          <w:rFonts w:ascii="Times New Roman" w:hAnsi="Times New Roman" w:cs="Times New Roman"/>
+          <w:sz w:val="24"/>
+          <w:szCs w:val="24"/>
+        </w:rPr>
+        <w:t xml:space="preserve"> novel clusters</w:t>
+      </w:r>
+      <w:ins w:id="34" w:author="Scott B Coughlin" w:date="2017-05-31T11:57:00Z">
+        <w:r>
+          <w:rPr>
+            <w:rFonts w:ascii="Times New Roman" w:hAnsi="Times New Roman" w:cs="Times New Roman"/>
+            <w:sz w:val="24"/>
+            <w:szCs w:val="24"/>
+          </w:rPr>
+          <w:t xml:space="preserve">. In addition, they </w:t>
+        </w:r>
+      </w:ins>
+      <w:del w:id="35" w:author="Scott B Coughlin" w:date="2017-05-31T11:57:00Z">
+        <w:r>
+          <w:rPr>
+            <w:rFonts w:ascii="Times New Roman" w:hAnsi="Times New Roman" w:cs="Times New Roman"/>
+            <w:sz w:val="24"/>
+            <w:szCs w:val="24"/>
+          </w:rPr>
+          <w:delText xml:space="preserve">, will </w:delText>
+        </w:r>
+      </w:del>
+      <w:r>
+        <w:rPr>
+          <w:rFonts w:ascii="Times New Roman" w:hAnsi="Times New Roman" w:cs="Times New Roman"/>
+          <w:sz w:val="24"/>
+          <w:szCs w:val="24"/>
+        </w:rPr>
+        <w:t>c</w:t>
       </w:r>
       <w:r>
         <w:rPr>
@@ -4606,15 +5456,115 @@
           <w:sz w:val="24"/>
           <w:szCs w:val="24"/>
         </w:rPr>
-        <w:t>t on the Adler’s implementation of the human-clustering phase, and will c</w:t>
-      </w:r>
-      <w:r>
-        <w:rPr>
-          <w:rFonts w:ascii="Times New Roman" w:hAnsi="Times New Roman" w:cs="Times New Roman"/>
-          <w:sz w:val="24"/>
-          <w:szCs w:val="24"/>
-        </w:rPr>
-        <w:t>arry out exper</w:t>
+        <w:t>t</w:t>
+      </w:r>
+      <w:ins w:id="36" w:author="Scott B Coughlin" w:date="2017-05-31T11:57:00Z">
+        <w:r>
+          <w:rPr>
+            <w:rFonts w:ascii="Times New Roman" w:hAnsi="Times New Roman" w:cs="Times New Roman"/>
+            <w:sz w:val="24"/>
+            <w:szCs w:val="24"/>
+          </w:rPr>
+          <w:t>ed</w:t>
+        </w:r>
+      </w:ins>
+      <w:r>
+        <w:rPr>
+          <w:rFonts w:ascii="Times New Roman" w:hAnsi="Times New Roman" w:cs="Times New Roman"/>
+          <w:sz w:val="24"/>
+          <w:szCs w:val="24"/>
+        </w:rPr>
+        <w:t xml:space="preserve"> on the Adler’s implementation of the human-clustering phase, and </w:t>
+      </w:r>
+      <w:del w:id="37" w:author="Scott B Coughlin" w:date="2017-05-31T11:58:00Z">
+        <w:r>
+          <w:rPr>
+            <w:rFonts w:ascii="Times New Roman" w:hAnsi="Times New Roman" w:cs="Times New Roman"/>
+            <w:sz w:val="24"/>
+            <w:szCs w:val="24"/>
+          </w:rPr>
+          <w:delText xml:space="preserve">will </w:delText>
+        </w:r>
+      </w:del>
+      <w:r>
+        <w:rPr>
+          <w:rFonts w:ascii="Times New Roman" w:hAnsi="Times New Roman" w:cs="Times New Roman"/>
+          <w:sz w:val="24"/>
+          <w:szCs w:val="24"/>
+        </w:rPr>
+        <w:t>c</w:t>
+      </w:r>
+      <w:r>
+        <w:rPr>
+          <w:rFonts w:ascii="Times New Roman" w:hAnsi="Times New Roman" w:cs="Times New Roman"/>
+          <w:sz w:val="24"/>
+          <w:szCs w:val="24"/>
+        </w:rPr>
+        <w:t>arr</w:t>
+      </w:r>
+      <w:ins w:id="38" w:author="Scott B Coughlin" w:date="2017-05-31T11:58:00Z">
+        <w:r>
+          <w:rPr>
+            <w:rFonts w:ascii="Times New Roman" w:hAnsi="Times New Roman" w:cs="Times New Roman"/>
+            <w:sz w:val="24"/>
+            <w:szCs w:val="24"/>
+          </w:rPr>
+          <w:t>ied</w:t>
+        </w:r>
+      </w:ins>
+      <w:del w:id="39" w:author="Scott B Coughlin" w:date="2017-05-31T11:58:00Z">
+        <w:r>
+          <w:rPr>
+            <w:rFonts w:ascii="Times New Roman" w:hAnsi="Times New Roman" w:cs="Times New Roman"/>
+            <w:sz w:val="24"/>
+            <w:szCs w:val="24"/>
+          </w:rPr>
+          <w:delText>y</w:delText>
+        </w:r>
+      </w:del>
+      <w:r>
+        <w:rPr>
+          <w:rFonts w:ascii="Times New Roman" w:hAnsi="Times New Roman" w:cs="Times New Roman"/>
+          <w:sz w:val="24"/>
+          <w:szCs w:val="24"/>
+        </w:rPr>
+        <w:t xml:space="preserve"> out</w:t>
+      </w:r>
+      <w:ins w:id="40" w:author="Scott B Coughlin" w:date="2017-05-31T11:58:00Z">
+        <w:r>
+          <w:rPr>
+            <w:rFonts w:ascii="Times New Roman" w:hAnsi="Times New Roman" w:cs="Times New Roman"/>
+            <w:sz w:val="24"/>
+            <w:szCs w:val="24"/>
+          </w:rPr>
+          <w:t xml:space="preserve"> non-human</w:t>
+        </w:r>
+      </w:ins>
+      <w:r>
+        <w:rPr>
+          <w:rFonts w:ascii="Times New Roman" w:hAnsi="Times New Roman" w:cs="Times New Roman"/>
+          <w:sz w:val="24"/>
+          <w:szCs w:val="24"/>
+        </w:rPr>
+        <w:t xml:space="preserve"> </w:t>
+      </w:r>
+      <w:ins w:id="41" w:author="Scott B Coughlin" w:date="2017-05-31T11:58:00Z">
+        <w:r>
+          <w:rPr>
+            <w:rFonts w:ascii="Times New Roman" w:hAnsi="Times New Roman" w:cs="Times New Roman"/>
+            <w:sz w:val="24"/>
+            <w:szCs w:val="24"/>
+          </w:rPr>
+          <w:t xml:space="preserve">research </w:t>
+        </w:r>
+      </w:ins>
+      <w:r>
+        <w:rPr>
+          <w:rFonts w:ascii="Times New Roman" w:hAnsi="Times New Roman" w:cs="Times New Roman"/>
+          <w:sz w:val="24"/>
+          <w:szCs w:val="24"/>
+        </w:rPr>
+        <w:t>exper</w:t>
       </w:r>
       <w:r>
         <w:rPr>
@@ -4624,14 +5574,16 @@
         </w:rPr>
         <w:t xml:space="preserve">iments with </w:t>
       </w:r>
-      <w:r>
-        <w:rPr>
-          <w:rFonts w:ascii="Times New Roman" w:hAnsi="Times New Roman" w:cs="Times New Roman"/>
-          <w:sz w:val="24"/>
-          <w:szCs w:val="24"/>
-        </w:rPr>
-        <w:t xml:space="preserve">participants in </w:t>
-      </w:r>
+      <w:del w:id="42" w:author="Scott B Coughlin" w:date="2017-05-31T11:58:00Z">
+        <w:r>
+          <w:rPr>
+            <w:rFonts w:ascii="Times New Roman" w:hAnsi="Times New Roman" w:cs="Times New Roman"/>
+            <w:sz w:val="24"/>
+            <w:szCs w:val="24"/>
+          </w:rPr>
+          <w:delText xml:space="preserve">participants in </w:delText>
+        </w:r>
+      </w:del>
       <w:r>
         <w:rPr>
           <w:rFonts w:ascii="Times New Roman" w:hAnsi="Times New Roman" w:cs="Times New Roman"/>
@@ -4712,6 +5664,16 @@
         </w:rPr>
         <w:t>.</w:t>
       </w:r>
+      <w:ins w:id="43" w:author="Scott B Coughlin" w:date="2017-05-31T11:58:00Z">
+        <w:r>
+          <w:rPr>
+            <w:rFonts w:ascii="Times New Roman" w:hAnsi="Times New Roman" w:cs="Times New Roman"/>
+            <w:sz w:val="24"/>
+            <w:szCs w:val="24"/>
+          </w:rPr>
+          <w:t xml:space="preserve"> These tasks may involve human subject research and require IRB approval.</w:t>
+        </w:r>
+      </w:ins>
     </w:p>
     <w:p>
       <w:pPr>
@@ -4746,88 +5708,336 @@
           <w:sz w:val="24"/>
           <w:szCs w:val="24"/>
         </w:rPr>
+        <w:t xml:space="preserve">Adler Planetarium: </w:t>
+      </w:r>
+      <w:r>
+        <w:rPr>
+          <w:rFonts w:ascii="Times New Roman" w:hAnsi="Times New Roman" w:cs="Times New Roman"/>
+          <w:sz w:val="24"/>
+          <w:szCs w:val="24"/>
+        </w:rPr>
+        <w:t>In year one, the Adler Planetarium group w</w:t>
+      </w:r>
+      <w:r>
+        <w:rPr>
+          <w:rFonts w:ascii="Times New Roman" w:hAnsi="Times New Roman" w:cs="Times New Roman"/>
+          <w:sz w:val="24"/>
+          <w:szCs w:val="24"/>
+        </w:rPr>
+        <w:t>as</w:t>
+      </w:r>
+      <w:r>
+        <w:rPr>
+          <w:rFonts w:ascii="Times New Roman" w:hAnsi="Times New Roman" w:cs="Times New Roman"/>
+          <w:sz w:val="24"/>
+          <w:szCs w:val="24"/>
+        </w:rPr>
+        <w:t xml:space="preserve"> responsible for prototyping </w:t>
+      </w:r>
+      <w:r>
+        <w:rPr>
+          <w:rFonts w:ascii="Times New Roman" w:hAnsi="Times New Roman" w:cs="Times New Roman"/>
+          <w:sz w:val="24"/>
+          <w:szCs w:val="24"/>
+        </w:rPr>
+        <w:t>and test</w:t>
+      </w:r>
+      <w:r>
+        <w:rPr>
+          <w:rFonts w:ascii="Times New Roman" w:hAnsi="Times New Roman" w:cs="Times New Roman"/>
+          <w:sz w:val="24"/>
+          <w:szCs w:val="24"/>
+        </w:rPr>
+        <w:t>ing 2-3 versions of the human-classification task, d</w:t>
+      </w:r>
+      <w:r>
+        <w:rPr>
+          <w:rFonts w:ascii="Times New Roman" w:hAnsi="Times New Roman" w:cs="Times New Roman"/>
+          <w:sz w:val="24"/>
+          <w:szCs w:val="24"/>
+        </w:rPr>
+        <w:t>esign</w:t>
+      </w:r>
+      <w:r>
+        <w:rPr>
+          <w:rFonts w:ascii="Times New Roman" w:hAnsi="Times New Roman" w:cs="Times New Roman"/>
+          <w:sz w:val="24"/>
+          <w:szCs w:val="24"/>
+        </w:rPr>
+        <w:t>ing</w:t>
+      </w:r>
+      <w:r>
+        <w:rPr>
+          <w:rFonts w:ascii="Times New Roman" w:hAnsi="Times New Roman" w:cs="Times New Roman"/>
+          <w:sz w:val="24"/>
+          <w:szCs w:val="24"/>
+        </w:rPr>
+        <w:t>, develop</w:t>
+      </w:r>
+      <w:r>
+        <w:rPr>
+          <w:rFonts w:ascii="Times New Roman" w:hAnsi="Times New Roman" w:cs="Times New Roman"/>
+          <w:sz w:val="24"/>
+          <w:szCs w:val="24"/>
+        </w:rPr>
+        <w:t>ing</w:t>
+      </w:r>
+      <w:r>
+        <w:rPr>
+          <w:rFonts w:ascii="Times New Roman" w:hAnsi="Times New Roman" w:cs="Times New Roman"/>
+          <w:sz w:val="24"/>
+          <w:szCs w:val="24"/>
+        </w:rPr>
+        <w:t xml:space="preserve">, </w:t>
+      </w:r>
+      <w:r>
+        <w:rPr>
+          <w:rFonts w:ascii="Times New Roman" w:hAnsi="Times New Roman" w:cs="Times New Roman"/>
+          <w:sz w:val="24"/>
+          <w:szCs w:val="24"/>
+        </w:rPr>
+        <w:t xml:space="preserve">and </w:t>
+      </w:r>
+      <w:r>
+        <w:rPr>
+          <w:rFonts w:ascii="Times New Roman" w:hAnsi="Times New Roman" w:cs="Times New Roman"/>
+          <w:sz w:val="24"/>
+          <w:szCs w:val="24"/>
+        </w:rPr>
+        <w:t>launch</w:t>
+      </w:r>
+      <w:r>
+        <w:rPr>
+          <w:rFonts w:ascii="Times New Roman" w:hAnsi="Times New Roman" w:cs="Times New Roman"/>
+          <w:sz w:val="24"/>
+          <w:szCs w:val="24"/>
+        </w:rPr>
+        <w:t xml:space="preserve">ing the first-stage </w:t>
+      </w:r>
+      <w:r>
+        <w:rPr>
+          <w:rFonts w:ascii="Times New Roman" w:hAnsi="Times New Roman" w:cs="Times New Roman"/>
+          <w:sz w:val="24"/>
+          <w:szCs w:val="24"/>
+        </w:rPr>
+        <w:t>Gravity Spy</w:t>
+      </w:r>
+      <w:r>
+        <w:rPr>
+          <w:rFonts w:ascii="Times New Roman" w:hAnsi="Times New Roman" w:cs="Times New Roman"/>
+          <w:sz w:val="24"/>
+          <w:szCs w:val="24"/>
+        </w:rPr>
+        <w:t xml:space="preserve">, </w:t>
+      </w:r>
+      <w:r>
+        <w:rPr>
+          <w:rFonts w:ascii="Times New Roman" w:hAnsi="Times New Roman" w:cs="Times New Roman"/>
+          <w:sz w:val="24"/>
+          <w:szCs w:val="24"/>
+        </w:rPr>
+        <w:t xml:space="preserve">and </w:t>
+      </w:r>
+      <w:r>
+        <w:rPr>
+          <w:rFonts w:ascii="Times New Roman" w:hAnsi="Times New Roman" w:cs="Times New Roman"/>
+          <w:sz w:val="24"/>
+          <w:szCs w:val="24"/>
+        </w:rPr>
+        <w:t>d</w:t>
+      </w:r>
+      <w:r>
+        <w:rPr>
+          <w:rFonts w:ascii="Times New Roman" w:hAnsi="Times New Roman" w:cs="Times New Roman"/>
+          <w:sz w:val="24"/>
+          <w:szCs w:val="24"/>
+        </w:rPr>
+        <w:t>evelop</w:t>
+      </w:r>
+      <w:r>
+        <w:rPr>
+          <w:rFonts w:ascii="Times New Roman" w:hAnsi="Times New Roman" w:cs="Times New Roman"/>
+          <w:sz w:val="24"/>
+          <w:szCs w:val="24"/>
+        </w:rPr>
+        <w:t xml:space="preserve">ing training interventions for the human-classification task including the experiment </w:t>
+      </w:r>
+      <w:r>
+        <w:rPr>
+          <w:rFonts w:ascii="Times New Roman" w:hAnsi="Times New Roman" w:cs="Times New Roman"/>
+          <w:sz w:val="24"/>
+          <w:szCs w:val="24"/>
+        </w:rPr>
+        <w:t>modul</w:t>
+      </w:r>
+      <w:r>
+        <w:rPr>
+          <w:rFonts w:ascii="Times New Roman" w:hAnsi="Times New Roman" w:cs="Times New Roman"/>
+          <w:sz w:val="24"/>
+          <w:szCs w:val="24"/>
+        </w:rPr>
+        <w:t>e</w:t>
+      </w:r>
+      <w:r>
+        <w:rPr>
+          <w:rFonts w:ascii="Times New Roman" w:hAnsi="Times New Roman" w:cs="Times New Roman"/>
+          <w:sz w:val="24"/>
+          <w:szCs w:val="24"/>
+        </w:rPr>
+        <w:t>.</w:t>
+      </w:r>
+      <w:r>
+        <w:rPr>
+          <w:rFonts w:ascii="Times New Roman" w:hAnsi="Times New Roman" w:cs="Times New Roman"/>
+          <w:sz w:val="24"/>
+          <w:szCs w:val="24"/>
+        </w:rPr>
+        <w:t xml:space="preserve">  In year two, Adler researchers </w:t>
+      </w:r>
+      <w:del w:id="44" w:author="Scott B Coughlin" w:date="2017-05-31T12:00:00Z">
+        <w:r>
+          <w:rPr>
+            <w:rFonts w:ascii="Times New Roman" w:hAnsi="Times New Roman" w:cs="Times New Roman"/>
+            <w:sz w:val="24"/>
+            <w:szCs w:val="24"/>
+          </w:rPr>
+          <w:delText xml:space="preserve">will </w:delText>
+        </w:r>
+      </w:del>
+      <w:ins w:id="45" w:author="Scott B Coughlin" w:date="2017-05-31T12:00:00Z">
+        <w:r>
+          <w:rPr>
+            <w:rFonts w:ascii="Times New Roman" w:hAnsi="Times New Roman" w:cs="Times New Roman"/>
+            <w:sz w:val="24"/>
+            <w:szCs w:val="24"/>
+          </w:rPr>
+          <w:t>developed</w:t>
+        </w:r>
+        <w:r>
+          <w:rPr>
+            <w:rFonts w:ascii="Times New Roman" w:hAnsi="Times New Roman" w:cs="Times New Roman"/>
+            <w:sz w:val="24"/>
+            <w:szCs w:val="24"/>
+          </w:rPr>
+          <w:t xml:space="preserve"> </w:t>
+        </w:r>
+      </w:ins>
+      <w:del w:id="46" w:author="Scott B Coughlin" w:date="2017-05-31T12:00:00Z">
+        <w:r>
+          <w:rPr>
+            <w:rFonts w:ascii="Times New Roman" w:hAnsi="Times New Roman" w:cs="Times New Roman"/>
+            <w:sz w:val="24"/>
+            <w:szCs w:val="24"/>
+          </w:rPr>
+          <w:delText>Prototy</w:delText>
+        </w:r>
+        <w:r>
+          <w:rPr>
+            <w:rFonts w:ascii="Times New Roman" w:hAnsi="Times New Roman" w:cs="Times New Roman"/>
+            <w:sz w:val="24"/>
+            <w:szCs w:val="24"/>
+          </w:rPr>
+          <w:delText xml:space="preserve">pe </w:delText>
+        </w:r>
+      </w:del>
+      <w:r>
+        <w:rPr>
+          <w:rFonts w:ascii="Times New Roman" w:hAnsi="Times New Roman" w:cs="Times New Roman"/>
+          <w:sz w:val="24"/>
+          <w:szCs w:val="24"/>
+        </w:rPr>
+        <w:t>and test</w:t>
+      </w:r>
+      <w:ins w:id="47" w:author="Scott B Coughlin" w:date="2017-05-31T12:00:00Z">
+        <w:r>
+          <w:rPr>
+            <w:rFonts w:ascii="Times New Roman" w:hAnsi="Times New Roman" w:cs="Times New Roman"/>
+            <w:sz w:val="24"/>
+            <w:szCs w:val="24"/>
+          </w:rPr>
+          <w:t>ed</w:t>
+        </w:r>
+      </w:ins>
+      <w:r>
+        <w:rPr>
+          <w:rFonts w:ascii="Times New Roman" w:hAnsi="Times New Roman" w:cs="Times New Roman"/>
+          <w:sz w:val="24"/>
+          <w:szCs w:val="24"/>
+        </w:rPr>
+        <w:t xml:space="preserve"> 2-3 versions of the human-clustering task, d</w:t>
+      </w:r>
+      <w:r>
+        <w:rPr>
+          <w:rFonts w:ascii="Times New Roman" w:hAnsi="Times New Roman" w:cs="Times New Roman"/>
+          <w:sz w:val="24"/>
+          <w:szCs w:val="24"/>
+        </w:rPr>
+        <w:t xml:space="preserve">esign, develop, </w:t>
+      </w:r>
+      <w:r>
+        <w:rPr>
+          <w:rFonts w:ascii="Times New Roman" w:hAnsi="Times New Roman" w:cs="Times New Roman"/>
+          <w:sz w:val="24"/>
+          <w:szCs w:val="24"/>
+        </w:rPr>
+        <w:t>and</w:t>
+      </w:r>
+      <w:r>
+        <w:rPr>
+          <w:rFonts w:ascii="Times New Roman" w:hAnsi="Times New Roman" w:cs="Times New Roman"/>
+          <w:sz w:val="24"/>
+          <w:szCs w:val="24"/>
+        </w:rPr>
+        <w:t xml:space="preserve"> launch the </w:t>
+      </w:r>
+      <w:r>
+        <w:rPr>
+          <w:rFonts w:ascii="Times New Roman" w:hAnsi="Times New Roman" w:cs="Times New Roman"/>
+          <w:sz w:val="24"/>
+          <w:szCs w:val="24"/>
+        </w:rPr>
+        <w:t>sec</w:t>
+      </w:r>
+      <w:r>
+        <w:rPr>
+          <w:rFonts w:ascii="Times New Roman" w:hAnsi="Times New Roman" w:cs="Times New Roman"/>
+          <w:sz w:val="24"/>
+          <w:szCs w:val="24"/>
+        </w:rPr>
+        <w:t xml:space="preserve">ond-stage </w:t>
+      </w:r>
+      <w:r>
+        <w:rPr>
+          <w:rFonts w:ascii="Times New Roman" w:hAnsi="Times New Roman" w:cs="Times New Roman"/>
+          <w:sz w:val="24"/>
+          <w:szCs w:val="24"/>
+        </w:rPr>
+        <w:t>Gravity Spy</w:t>
+      </w:r>
+      <w:r>
+        <w:rPr>
+          <w:rFonts w:ascii="Times New Roman" w:hAnsi="Times New Roman" w:cs="Times New Roman"/>
+          <w:sz w:val="24"/>
+          <w:szCs w:val="24"/>
+        </w:rPr>
+        <w:t xml:space="preserve"> with human </w:t>
+      </w:r>
+      <w:r>
+        <w:rPr>
+          <w:rFonts w:ascii="Times New Roman" w:hAnsi="Times New Roman" w:cs="Times New Roman"/>
+          <w:sz w:val="24"/>
+          <w:szCs w:val="24"/>
+        </w:rPr>
         <w:lastRenderedPageBreak/>
-        <w:t xml:space="preserve">Adler Planetarium: </w:t>
-      </w:r>
-      <w:r>
-        <w:rPr>
-          <w:rFonts w:ascii="Times New Roman" w:hAnsi="Times New Roman" w:cs="Times New Roman"/>
-          <w:sz w:val="24"/>
-          <w:szCs w:val="24"/>
-        </w:rPr>
-        <w:t>In year one, the Adler Planetarium group w</w:t>
-      </w:r>
-      <w:r>
-        <w:rPr>
-          <w:rFonts w:ascii="Times New Roman" w:hAnsi="Times New Roman" w:cs="Times New Roman"/>
-          <w:sz w:val="24"/>
-          <w:szCs w:val="24"/>
-        </w:rPr>
-        <w:t>as</w:t>
-      </w:r>
-      <w:r>
-        <w:rPr>
-          <w:rFonts w:ascii="Times New Roman" w:hAnsi="Times New Roman" w:cs="Times New Roman"/>
-          <w:sz w:val="24"/>
-          <w:szCs w:val="24"/>
-        </w:rPr>
-        <w:t xml:space="preserve"> responsible for prototyping </w:t>
-      </w:r>
-      <w:r>
-        <w:rPr>
-          <w:rFonts w:ascii="Times New Roman" w:hAnsi="Times New Roman" w:cs="Times New Roman"/>
-          <w:sz w:val="24"/>
-          <w:szCs w:val="24"/>
-        </w:rPr>
-        <w:t>and test</w:t>
-      </w:r>
-      <w:r>
-        <w:rPr>
-          <w:rFonts w:ascii="Times New Roman" w:hAnsi="Times New Roman" w:cs="Times New Roman"/>
-          <w:sz w:val="24"/>
-          <w:szCs w:val="24"/>
-        </w:rPr>
-        <w:t>ing 2-3 versions of the human-classification task, d</w:t>
-      </w:r>
-      <w:r>
-        <w:rPr>
-          <w:rFonts w:ascii="Times New Roman" w:hAnsi="Times New Roman" w:cs="Times New Roman"/>
-          <w:sz w:val="24"/>
-          <w:szCs w:val="24"/>
-        </w:rPr>
-        <w:t>esign</w:t>
-      </w:r>
-      <w:r>
-        <w:rPr>
-          <w:rFonts w:ascii="Times New Roman" w:hAnsi="Times New Roman" w:cs="Times New Roman"/>
-          <w:sz w:val="24"/>
-          <w:szCs w:val="24"/>
-        </w:rPr>
-        <w:t>ing</w:t>
-      </w:r>
-      <w:r>
-        <w:rPr>
-          <w:rFonts w:ascii="Times New Roman" w:hAnsi="Times New Roman" w:cs="Times New Roman"/>
-          <w:sz w:val="24"/>
-          <w:szCs w:val="24"/>
-        </w:rPr>
-        <w:t>, develop</w:t>
-      </w:r>
-      <w:r>
-        <w:rPr>
-          <w:rFonts w:ascii="Times New Roman" w:hAnsi="Times New Roman" w:cs="Times New Roman"/>
-          <w:sz w:val="24"/>
-          <w:szCs w:val="24"/>
-        </w:rPr>
-        <w:t>ing</w:t>
-      </w:r>
-      <w:r>
-        <w:rPr>
-          <w:rFonts w:ascii="Times New Roman" w:hAnsi="Times New Roman" w:cs="Times New Roman"/>
-          <w:sz w:val="24"/>
-          <w:szCs w:val="24"/>
-        </w:rPr>
-        <w:t xml:space="preserve">, </w:t>
+        <w:t>class</w:t>
+      </w:r>
+      <w:r>
+        <w:rPr>
+          <w:rFonts w:ascii="Times New Roman" w:hAnsi="Times New Roman" w:cs="Times New Roman"/>
+          <w:sz w:val="24"/>
+          <w:szCs w:val="24"/>
+        </w:rPr>
+        <w:t xml:space="preserve">ification and clustering tasks, </w:t>
       </w:r>
       <w:r>
         <w:rPr>
@@ -4843,46 +6053,6 @@
           <w:sz w:val="24"/>
           <w:szCs w:val="24"/>
         </w:rPr>
-        <w:t>launch</w:t>
-      </w:r>
-      <w:r>
-        <w:rPr>
-          <w:rFonts w:ascii="Times New Roman" w:hAnsi="Times New Roman" w:cs="Times New Roman"/>
-          <w:sz w:val="24"/>
-          <w:szCs w:val="24"/>
-        </w:rPr>
-        <w:t xml:space="preserve">ing the first-stage </w:t>
-      </w:r>
-      <w:r>
-        <w:rPr>
-          <w:rFonts w:ascii="Times New Roman" w:hAnsi="Times New Roman" w:cs="Times New Roman"/>
-          <w:sz w:val="24"/>
-          <w:szCs w:val="24"/>
-        </w:rPr>
-        <w:t>Gravity Spy</w:t>
-      </w:r>
-      <w:r>
-        <w:rPr>
-          <w:rFonts w:ascii="Times New Roman" w:hAnsi="Times New Roman" w:cs="Times New Roman"/>
-          <w:sz w:val="24"/>
-          <w:szCs w:val="24"/>
-        </w:rPr>
-        <w:t xml:space="preserve">, </w:t>
-      </w:r>
-      <w:r>
-        <w:rPr>
-          <w:rFonts w:ascii="Times New Roman" w:hAnsi="Times New Roman" w:cs="Times New Roman"/>
-          <w:sz w:val="24"/>
-          <w:szCs w:val="24"/>
-        </w:rPr>
-        <w:t xml:space="preserve">and </w:t>
-      </w:r>
-      <w:r>
-        <w:rPr>
-          <w:rFonts w:ascii="Times New Roman" w:hAnsi="Times New Roman" w:cs="Times New Roman"/>
-          <w:sz w:val="24"/>
-          <w:szCs w:val="24"/>
-        </w:rPr>
         <w:t>d</w:t>
       </w:r>
       <w:r>
@@ -4891,158 +6061,6 @@
           <w:sz w:val="24"/>
           <w:szCs w:val="24"/>
         </w:rPr>
-        <w:t>evelop</w:t>
-      </w:r>
-      <w:r>
-        <w:rPr>
-          <w:rFonts w:ascii="Times New Roman" w:hAnsi="Times New Roman" w:cs="Times New Roman"/>
-          <w:sz w:val="24"/>
-          <w:szCs w:val="24"/>
-        </w:rPr>
-        <w:t xml:space="preserve">ing training interventions for the human-classification task including the experiment </w:t>
-      </w:r>
-      <w:r>
-        <w:rPr>
-          <w:rFonts w:ascii="Times New Roman" w:hAnsi="Times New Roman" w:cs="Times New Roman"/>
-          <w:sz w:val="24"/>
-          <w:szCs w:val="24"/>
-        </w:rPr>
-        <w:t>modul</w:t>
-      </w:r>
-      <w:r>
-        <w:rPr>
-          <w:rFonts w:ascii="Times New Roman" w:hAnsi="Times New Roman" w:cs="Times New Roman"/>
-          <w:sz w:val="24"/>
-          <w:szCs w:val="24"/>
-        </w:rPr>
-        <w:t>e</w:t>
-      </w:r>
-      <w:r>
-        <w:rPr>
-          <w:rFonts w:ascii="Times New Roman" w:hAnsi="Times New Roman" w:cs="Times New Roman"/>
-          <w:sz w:val="24"/>
-          <w:szCs w:val="24"/>
-        </w:rPr>
-        <w:t>.</w:t>
-      </w:r>
-      <w:r>
-        <w:rPr>
-          <w:rFonts w:ascii="Times New Roman" w:hAnsi="Times New Roman" w:cs="Times New Roman"/>
-          <w:sz w:val="24"/>
-          <w:szCs w:val="24"/>
-        </w:rPr>
-        <w:t xml:space="preserve">  In year two, Adler researchers will </w:t>
-      </w:r>
-      <w:r>
-        <w:rPr>
-          <w:rFonts w:ascii="Times New Roman" w:hAnsi="Times New Roman" w:cs="Times New Roman"/>
-          <w:sz w:val="24"/>
-          <w:szCs w:val="24"/>
-        </w:rPr>
-        <w:t>Prototy</w:t>
-      </w:r>
-      <w:r>
-        <w:rPr>
-          <w:rFonts w:ascii="Times New Roman" w:hAnsi="Times New Roman" w:cs="Times New Roman"/>
-          <w:sz w:val="24"/>
-          <w:szCs w:val="24"/>
-        </w:rPr>
-        <w:t>pe and test 2-3 versions of the human-clustering task, d</w:t>
-      </w:r>
-      <w:r>
-        <w:rPr>
-          <w:rFonts w:ascii="Times New Roman" w:hAnsi="Times New Roman" w:cs="Times New Roman"/>
-          <w:sz w:val="24"/>
-          <w:szCs w:val="24"/>
-        </w:rPr>
-        <w:t xml:space="preserve">esign, develop, </w:t>
-      </w:r>
-      <w:r>
-        <w:rPr>
-          <w:rFonts w:ascii="Times New Roman" w:hAnsi="Times New Roman" w:cs="Times New Roman"/>
-          <w:sz w:val="24"/>
-          <w:szCs w:val="24"/>
-        </w:rPr>
-        <w:t>and</w:t>
-      </w:r>
-      <w:r>
-        <w:rPr>
-          <w:rFonts w:ascii="Times New Roman" w:hAnsi="Times New Roman" w:cs="Times New Roman"/>
-          <w:sz w:val="24"/>
-          <w:szCs w:val="24"/>
-        </w:rPr>
-        <w:t xml:space="preserve"> launch the </w:t>
-      </w:r>
-      <w:r>
-        <w:rPr>
-          <w:rFonts w:ascii="Times New Roman" w:hAnsi="Times New Roman" w:cs="Times New Roman"/>
-          <w:sz w:val="24"/>
-          <w:szCs w:val="24"/>
-        </w:rPr>
-        <w:t>sec</w:t>
-      </w:r>
-      <w:r>
-        <w:rPr>
-          <w:rFonts w:ascii="Times New Roman" w:hAnsi="Times New Roman" w:cs="Times New Roman"/>
-          <w:sz w:val="24"/>
-          <w:szCs w:val="24"/>
-        </w:rPr>
-        <w:t xml:space="preserve">ond-stage </w:t>
-      </w:r>
-      <w:r>
-        <w:rPr>
-          <w:rFonts w:ascii="Times New Roman" w:hAnsi="Times New Roman" w:cs="Times New Roman"/>
-          <w:sz w:val="24"/>
-          <w:szCs w:val="24"/>
-        </w:rPr>
-        <w:t>Gravity Spy</w:t>
-      </w:r>
-      <w:r>
-        <w:rPr>
-          <w:rFonts w:ascii="Times New Roman" w:hAnsi="Times New Roman" w:cs="Times New Roman"/>
-          <w:sz w:val="24"/>
-          <w:szCs w:val="24"/>
-        </w:rPr>
-        <w:t xml:space="preserve"> with human </w:t>
-      </w:r>
-      <w:r>
-        <w:rPr>
-          <w:rFonts w:ascii="Times New Roman" w:hAnsi="Times New Roman" w:cs="Times New Roman"/>
-          <w:sz w:val="24"/>
-          <w:szCs w:val="24"/>
-        </w:rPr>
-        <w:t>class</w:t>
-      </w:r>
-      <w:r>
-        <w:rPr>
-          <w:rFonts w:ascii="Times New Roman" w:hAnsi="Times New Roman" w:cs="Times New Roman"/>
-          <w:sz w:val="24"/>
-          <w:szCs w:val="24"/>
-        </w:rPr>
-        <w:t xml:space="preserve">ification and clustering tasks, </w:t>
-      </w:r>
-      <w:r>
-        <w:rPr>
-          <w:rFonts w:ascii="Times New Roman" w:hAnsi="Times New Roman" w:cs="Times New Roman"/>
-          <w:sz w:val="24"/>
-          <w:szCs w:val="24"/>
-        </w:rPr>
-        <w:t xml:space="preserve">and </w:t>
-      </w:r>
-      <w:r>
-        <w:rPr>
-          <w:rFonts w:ascii="Times New Roman" w:hAnsi="Times New Roman" w:cs="Times New Roman"/>
-          <w:sz w:val="24"/>
-          <w:szCs w:val="24"/>
-        </w:rPr>
-        <w:t>d</w:t>
-      </w:r>
-      <w:r>
-        <w:rPr>
-          <w:rFonts w:ascii="Times New Roman" w:hAnsi="Times New Roman" w:cs="Times New Roman"/>
-          <w:sz w:val="24"/>
-          <w:szCs w:val="24"/>
-        </w:rPr>
         <w:t>evelop training interv</w:t>
       </w:r>
       <w:r>
@@ -5069,6 +6087,16 @@
         </w:rPr>
         <w:t xml:space="preserve"> experiment module</w:t>
       </w:r>
+      <w:ins w:id="48" w:author="Scott B Coughlin" w:date="2017-05-31T12:00:00Z">
+        <w:r>
+          <w:rPr>
+            <w:rFonts w:ascii="Times New Roman" w:hAnsi="Times New Roman" w:cs="Times New Roman"/>
+            <w:sz w:val="24"/>
+            <w:szCs w:val="24"/>
+          </w:rPr>
+          <w:t>.</w:t>
+        </w:r>
+      </w:ins>
       <w:r>
         <w:rPr>
           <w:rFonts w:ascii="Times New Roman" w:hAnsi="Times New Roman" w:cs="Times New Roman"/>
@@ -5466,7 +6494,43 @@
           <w:sz w:val="24"/>
           <w:szCs w:val="24"/>
         </w:rPr>
-        <w:t xml:space="preserve">n year two, they will use the </w:t>
+        <w:t xml:space="preserve">n year two, they </w:t>
+      </w:r>
+      <w:del w:id="49" w:author="Scott B Coughlin" w:date="2017-05-31T12:00:00Z">
+        <w:r>
+          <w:rPr>
+            <w:rFonts w:ascii="Times New Roman" w:hAnsi="Times New Roman" w:cs="Times New Roman"/>
+            <w:sz w:val="24"/>
+            <w:szCs w:val="24"/>
+          </w:rPr>
+          <w:delText xml:space="preserve">will </w:delText>
+        </w:r>
+      </w:del>
+      <w:r>
+        <w:rPr>
+          <w:rFonts w:ascii="Times New Roman" w:hAnsi="Times New Roman" w:cs="Times New Roman"/>
+          <w:sz w:val="24"/>
+          <w:szCs w:val="24"/>
+        </w:rPr>
+        <w:t>use</w:t>
+      </w:r>
+      <w:ins w:id="50" w:author="Scott B Coughlin" w:date="2017-05-31T12:00:00Z">
+        <w:r>
+          <w:rPr>
+            <w:rFonts w:ascii="Times New Roman" w:hAnsi="Times New Roman" w:cs="Times New Roman"/>
+            <w:sz w:val="24"/>
+            <w:szCs w:val="24"/>
+          </w:rPr>
+          <w:t>d</w:t>
+        </w:r>
+      </w:ins>
+      <w:r>
+        <w:rPr>
+          <w:rFonts w:ascii="Times New Roman" w:hAnsi="Times New Roman" w:cs="Times New Roman"/>
+          <w:sz w:val="24"/>
+          <w:szCs w:val="24"/>
+        </w:rPr>
+        <w:t xml:space="preserve"> the </w:t>
       </w:r>
       <w:r>
         <w:rPr>
@@ -5514,7 +6578,25 @@
           <w:sz w:val="24"/>
           <w:szCs w:val="24"/>
         </w:rPr>
-        <w:t xml:space="preserve">estigating their causes, continue to engage with citizen </w:t>
+        <w:t>estigating their causes, continue</w:t>
+      </w:r>
+      <w:ins w:id="51" w:author="Scott B Coughlin" w:date="2017-05-31T12:00:00Z">
+        <w:r>
+          <w:rPr>
+            <w:rFonts w:ascii="Times New Roman" w:hAnsi="Times New Roman" w:cs="Times New Roman"/>
+            <w:sz w:val="24"/>
+            <w:szCs w:val="24"/>
+          </w:rPr>
+          <w:t>d</w:t>
+        </w:r>
+      </w:ins>
+      <w:r>
+        <w:rPr>
+          <w:rFonts w:ascii="Times New Roman" w:hAnsi="Times New Roman" w:cs="Times New Roman"/>
+          <w:sz w:val="24"/>
+          <w:szCs w:val="24"/>
+        </w:rPr>
+        <w:t xml:space="preserve"> to engage with citizen </w:t>
       </w:r>
       <w:r>
         <w:rPr>
@@ -5589,7 +6671,25 @@
           <w:szCs w:val="24"/>
         </w:rPr>
         <w:br/>
-        <w:t>Each of these sites will submit a proposal to their local IRB office to gain the required approvals.  Such approvals are required before the project is allowed to begin.  (Syracuse has already obtained the appr</w:t>
+        <w:t xml:space="preserve">Each of these sites will submit a proposal to their local IRB office to gain the required approvals.  Such approvals are required before the project </w:t>
+      </w:r>
+      <w:proofErr w:type="gramStart"/>
+      <w:r>
+        <w:rPr>
+          <w:rFonts w:ascii="Times New Roman" w:hAnsi="Times New Roman" w:cs="Times New Roman"/>
+          <w:sz w:val="24"/>
+          <w:szCs w:val="24"/>
+        </w:rPr>
+        <w:t>is allowed to</w:t>
+      </w:r>
+      <w:proofErr w:type="gramEnd"/>
+      <w:r>
+        <w:rPr>
+          <w:rFonts w:ascii="Times New Roman" w:hAnsi="Times New Roman" w:cs="Times New Roman"/>
+          <w:sz w:val="24"/>
+          <w:szCs w:val="24"/>
+        </w:rPr>
+        <w:t xml:space="preserve"> begin.  (Syracuse has already obtained the appr</w:t>
       </w:r>
       <w:r>
         <w:rPr>
@@ -5810,16 +6910,7 @@
           <w:sz w:val="24"/>
           <w:szCs w:val="24"/>
         </w:rPr>
-        <w:t xml:space="preserve">To protect the privacy of every individual who participates, the Zooniverse project already holds data in compliance with both the United Kingdom Data Protection Act 1998, and the Freedom of Information Act 2000, and as well as United State regulations regarding the protection of human subjects in research (this exact text is from the privacy policy supplied to each participant).  For the </w:t>
-      </w:r>
-      <w:r>
-        <w:rPr>
-          <w:rFonts w:ascii="Times New Roman" w:hAnsi="Times New Roman" w:cs="Times New Roman"/>
-          <w:sz w:val="24"/>
-          <w:szCs w:val="24"/>
-        </w:rPr>
-        <w:lastRenderedPageBreak/>
-        <w:t>start of the project, all data will be housed at the Adler Planetarium, which houses the data for the other Zooniverse projects, as well.</w:t>
+        <w:t>To protect the privacy of every individual who participates, the Zooniverse project already holds data in compliance with both the United Kingdom Data Protection Act 1998, and the Freedom of Information Act 2000, and as well as United State regulations regarding the protection of human subjects in research (this exact text is from the privacy policy supplied to each participant).  For the start of the project, all data will be housed at the Adler Planetarium, which houses the data for the other Zooniverse projects, as well.</w:t>
       </w:r>
     </w:p>
     <w:p>
@@ -5846,6 +6937,7 @@
           <w:szCs w:val="24"/>
         </w:rPr>
       </w:pPr>
+      <w:proofErr w:type="gramStart"/>
       <w:r>
         <w:rPr>
           <w:rFonts w:ascii="Times New Roman" w:hAnsi="Times New Roman" w:cs="Times New Roman"/>
@@ -5874,7 +6966,18 @@
           <w:sz w:val="28"/>
           <w:szCs w:val="28"/>
         </w:rPr>
-        <w:t xml:space="preserve">Incomplete Disclosure or </w:t>
+        <w:t>Incomplete</w:t>
+      </w:r>
+      <w:proofErr w:type="gramEnd"/>
+      <w:r>
+        <w:rPr>
+          <w:rFonts w:ascii="Times New Roman" w:hAnsi="Times New Roman" w:cs="Times New Roman"/>
+          <w:b/>
+          <w:bCs/>
+          <w:sz w:val="28"/>
+          <w:szCs w:val="28"/>
+        </w:rPr>
+        <w:t xml:space="preserve"> Disclosure or </w:t>
       </w:r>
       <w:r>
         <w:rPr>
@@ -5942,6 +7045,7 @@
           <w:szCs w:val="24"/>
         </w:rPr>
       </w:pPr>
+      <w:proofErr w:type="gramStart"/>
       <w:r>
         <w:rPr>
           <w:rFonts w:ascii="Times New Roman" w:hAnsi="Times New Roman" w:cs="Times New Roman"/>
@@ -5950,6 +7054,7 @@
           <w:sz w:val="28"/>
           <w:szCs w:val="28"/>
         </w:rPr>
+        <w:lastRenderedPageBreak/>
         <w:t xml:space="preserve">7.0 </w:t>
       </w:r>
       <w:r>
@@ -5972,6 +7077,7 @@
         </w:rPr>
         <w:t>Recruitment</w:t>
       </w:r>
+      <w:proofErr w:type="gramEnd"/>
       <w:r>
         <w:rPr>
           <w:rFonts w:ascii="Times New Roman" w:hAnsi="Times New Roman" w:cs="Times New Roman"/>
@@ -6014,7 +7120,58 @@
           <w:sz w:val="24"/>
           <w:szCs w:val="24"/>
         </w:rPr>
-        <w:t>For the human research aspects of the project to be conducted in the latter half of year 2, recruitment procedure is being developed by the Syracuse group and will be approved by their IRB and will comply with the Northwestern IRB standards for recruitment.</w:t>
+        <w:t xml:space="preserve">For the human research aspects of the project to be conducted in </w:t>
+      </w:r>
+      <w:del w:id="52" w:author="Scott B Coughlin" w:date="2017-05-31T12:01:00Z">
+        <w:r>
+          <w:rPr>
+            <w:rFonts w:ascii="Times New Roman" w:hAnsi="Times New Roman" w:cs="Times New Roman"/>
+            <w:iCs/>
+            <w:sz w:val="24"/>
+            <w:szCs w:val="24"/>
+          </w:rPr>
+          <w:delText xml:space="preserve">the latter half of </w:delText>
+        </w:r>
+      </w:del>
+      <w:r>
+        <w:rPr>
+          <w:rFonts w:ascii="Times New Roman" w:hAnsi="Times New Roman" w:cs="Times New Roman"/>
+          <w:iCs/>
+          <w:sz w:val="24"/>
+          <w:szCs w:val="24"/>
+        </w:rPr>
+        <w:t xml:space="preserve">year </w:t>
+      </w:r>
+      <w:ins w:id="53" w:author="Scott B Coughlin" w:date="2017-05-31T12:01:00Z">
+        <w:r>
+          <w:rPr>
+            <w:rFonts w:ascii="Times New Roman" w:hAnsi="Times New Roman" w:cs="Times New Roman"/>
+            <w:iCs/>
+            <w:sz w:val="24"/>
+            <w:szCs w:val="24"/>
+          </w:rPr>
+          <w:t>3</w:t>
+        </w:r>
+      </w:ins>
+      <w:del w:id="54" w:author="Scott B Coughlin" w:date="2017-05-31T12:01:00Z">
+        <w:r>
+          <w:rPr>
+            <w:rFonts w:ascii="Times New Roman" w:hAnsi="Times New Roman" w:cs="Times New Roman"/>
+            <w:iCs/>
+            <w:sz w:val="24"/>
+            <w:szCs w:val="24"/>
+          </w:rPr>
+          <w:delText>2</w:delText>
+        </w:r>
+      </w:del>
+      <w:r>
+        <w:rPr>
+          <w:rFonts w:ascii="Times New Roman" w:hAnsi="Times New Roman" w:cs="Times New Roman"/>
+          <w:iCs/>
+          <w:sz w:val="24"/>
+          <w:szCs w:val="24"/>
+        </w:rPr>
+        <w:t>, recruitment procedure is being developed by the Syracuse group and will be approved by their IRB and will comply with the Northwestern IRB standards for recruitment.</w:t>
       </w:r>
     </w:p>
     <w:p>
@@ -6045,6 +7202,7 @@
           <w:szCs w:val="24"/>
         </w:rPr>
       </w:pPr>
+      <w:proofErr w:type="gramStart"/>
       <w:r>
         <w:rPr>
           <w:rFonts w:ascii="Times New Roman" w:hAnsi="Times New Roman" w:cs="Times New Roman"/>
@@ -6063,7 +7221,18 @@
           <w:sz w:val="28"/>
           <w:szCs w:val="28"/>
         </w:rPr>
-        <w:t xml:space="preserve"> Consent Process</w:t>
+        <w:t xml:space="preserve"> Consent</w:t>
+      </w:r>
+      <w:proofErr w:type="gramEnd"/>
+      <w:r>
+        <w:rPr>
+          <w:rFonts w:ascii="Times New Roman" w:hAnsi="Times New Roman" w:cs="Times New Roman"/>
+          <w:b/>
+          <w:bCs/>
+          <w:sz w:val="28"/>
+          <w:szCs w:val="28"/>
+        </w:rPr>
+        <w:t xml:space="preserve"> Process</w:t>
       </w:r>
       <w:r>
         <w:rPr>
@@ -6096,7 +7265,58 @@
           <w:sz w:val="24"/>
           <w:szCs w:val="24"/>
         </w:rPr>
-        <w:t>For the human research aspects of the project to be conducted in the latter half of year 2, an Informed Consent form is being developed by the Syracuse group and will be approved by their IRB and will comply with the Northwestern IRB standards for recruitment.</w:t>
+        <w:t xml:space="preserve">For the human research aspects of the project to be conducted in </w:t>
+      </w:r>
+      <w:del w:id="55" w:author="Scott B Coughlin" w:date="2017-05-31T12:01:00Z">
+        <w:r>
+          <w:rPr>
+            <w:rFonts w:ascii="Times New Roman" w:hAnsi="Times New Roman" w:cs="Times New Roman"/>
+            <w:iCs/>
+            <w:sz w:val="24"/>
+            <w:szCs w:val="24"/>
+          </w:rPr>
+          <w:delText xml:space="preserve">the latter half of </w:delText>
+        </w:r>
+      </w:del>
+      <w:r>
+        <w:rPr>
+          <w:rFonts w:ascii="Times New Roman" w:hAnsi="Times New Roman" w:cs="Times New Roman"/>
+          <w:iCs/>
+          <w:sz w:val="24"/>
+          <w:szCs w:val="24"/>
+        </w:rPr>
+        <w:t xml:space="preserve">year </w:t>
+      </w:r>
+      <w:ins w:id="56" w:author="Scott B Coughlin" w:date="2017-05-31T12:01:00Z">
+        <w:r>
+          <w:rPr>
+            <w:rFonts w:ascii="Times New Roman" w:hAnsi="Times New Roman" w:cs="Times New Roman"/>
+            <w:iCs/>
+            <w:sz w:val="24"/>
+            <w:szCs w:val="24"/>
+          </w:rPr>
+          <w:t>3</w:t>
+        </w:r>
+      </w:ins>
+      <w:del w:id="57" w:author="Scott B Coughlin" w:date="2017-05-31T12:01:00Z">
+        <w:r>
+          <w:rPr>
+            <w:rFonts w:ascii="Times New Roman" w:hAnsi="Times New Roman" w:cs="Times New Roman"/>
+            <w:iCs/>
+            <w:sz w:val="24"/>
+            <w:szCs w:val="24"/>
+          </w:rPr>
+          <w:delText>2</w:delText>
+        </w:r>
+      </w:del>
+      <w:r>
+        <w:rPr>
+          <w:rFonts w:ascii="Times New Roman" w:hAnsi="Times New Roman" w:cs="Times New Roman"/>
+          <w:iCs/>
+          <w:sz w:val="24"/>
+          <w:szCs w:val="24"/>
+        </w:rPr>
+        <w:t>, an Informed Consent form is being developed by the Syracuse group and will be approved by their IRB and will comply with the Northwestern IRB standards for recruitment.</w:t>
       </w:r>
     </w:p>
     <w:p>
@@ -6129,6 +7349,7 @@
           <w:szCs w:val="28"/>
         </w:rPr>
       </w:pPr>
+      <w:proofErr w:type="gramStart"/>
       <w:r>
         <w:rPr>
           <w:rFonts w:ascii="Times New Roman" w:hAnsi="Times New Roman" w:cs="Times New Roman"/>
@@ -6157,7 +7378,18 @@
           <w:sz w:val="28"/>
           <w:szCs w:val="28"/>
         </w:rPr>
-        <w:t xml:space="preserve"> Process to Document Consent</w:t>
+        <w:t xml:space="preserve"> Process</w:t>
+      </w:r>
+      <w:proofErr w:type="gramEnd"/>
+      <w:r>
+        <w:rPr>
+          <w:rFonts w:ascii="Times New Roman" w:hAnsi="Times New Roman" w:cs="Times New Roman"/>
+          <w:b/>
+          <w:bCs/>
+          <w:sz w:val="28"/>
+          <w:szCs w:val="28"/>
+        </w:rPr>
+        <w:t xml:space="preserve"> to Document Consent</w:t>
       </w:r>
       <w:r>
         <w:rPr>
@@ -6190,7 +7422,58 @@
           <w:sz w:val="24"/>
           <w:szCs w:val="24"/>
         </w:rPr>
-        <w:t>For the human research aspects of the project to be conducted in the latter half of year 2, a procedure to document consent is being developed by the Syracuse group and will be approved by their IRB and will comply with the Northwestern IRB standards for recruitment.</w:t>
+        <w:t xml:space="preserve">For the human research aspects of the project to be conducted in </w:t>
+      </w:r>
+      <w:del w:id="58" w:author="Scott B Coughlin" w:date="2017-05-31T12:01:00Z">
+        <w:r>
+          <w:rPr>
+            <w:rFonts w:ascii="Times New Roman" w:hAnsi="Times New Roman" w:cs="Times New Roman"/>
+            <w:iCs/>
+            <w:sz w:val="24"/>
+            <w:szCs w:val="24"/>
+          </w:rPr>
+          <w:delText xml:space="preserve">the latter half of </w:delText>
+        </w:r>
+      </w:del>
+      <w:r>
+        <w:rPr>
+          <w:rFonts w:ascii="Times New Roman" w:hAnsi="Times New Roman" w:cs="Times New Roman"/>
+          <w:iCs/>
+          <w:sz w:val="24"/>
+          <w:szCs w:val="24"/>
+        </w:rPr>
+        <w:t xml:space="preserve">year </w:t>
+      </w:r>
+      <w:ins w:id="59" w:author="Scott B Coughlin" w:date="2017-05-31T12:01:00Z">
+        <w:r>
+          <w:rPr>
+            <w:rFonts w:ascii="Times New Roman" w:hAnsi="Times New Roman" w:cs="Times New Roman"/>
+            <w:iCs/>
+            <w:sz w:val="24"/>
+            <w:szCs w:val="24"/>
+          </w:rPr>
+          <w:t>3</w:t>
+        </w:r>
+      </w:ins>
+      <w:del w:id="60" w:author="Scott B Coughlin" w:date="2017-05-31T12:01:00Z">
+        <w:r>
+          <w:rPr>
+            <w:rFonts w:ascii="Times New Roman" w:hAnsi="Times New Roman" w:cs="Times New Roman"/>
+            <w:iCs/>
+            <w:sz w:val="24"/>
+            <w:szCs w:val="24"/>
+          </w:rPr>
+          <w:delText>2</w:delText>
+        </w:r>
+      </w:del>
+      <w:r>
+        <w:rPr>
+          <w:rFonts w:ascii="Times New Roman" w:hAnsi="Times New Roman" w:cs="Times New Roman"/>
+          <w:iCs/>
+          <w:sz w:val="24"/>
+          <w:szCs w:val="24"/>
+        </w:rPr>
+        <w:t>, a procedure to document consent is being developed by the Syracuse group and will be approved by their IRB and will comply with the Northwestern IRB standards for recruitment.</w:t>
       </w:r>
     </w:p>
     <w:p>
@@ -6222,6 +7505,7 @@
           <w:szCs w:val="28"/>
         </w:rPr>
       </w:pPr>
+      <w:proofErr w:type="gramStart"/>
       <w:r>
         <w:rPr>
           <w:rFonts w:ascii="Times New Roman" w:hAnsi="Times New Roman" w:cs="Times New Roman"/>
@@ -6260,7 +7544,18 @@
           <w:sz w:val="28"/>
           <w:szCs w:val="28"/>
         </w:rPr>
-        <w:t xml:space="preserve"> Risks to </w:t>
+        <w:t xml:space="preserve"> Risks</w:t>
+      </w:r>
+      <w:proofErr w:type="gramEnd"/>
+      <w:r>
+        <w:rPr>
+          <w:rFonts w:ascii="Times New Roman" w:hAnsi="Times New Roman" w:cs="Times New Roman"/>
+          <w:b/>
+          <w:bCs/>
+          <w:sz w:val="28"/>
+          <w:szCs w:val="28"/>
+        </w:rPr>
+        <w:t xml:space="preserve"> to </w:t>
       </w:r>
       <w:r>
         <w:rPr>
@@ -6304,17 +7599,27 @@
           <w:sz w:val="24"/>
           <w:szCs w:val="24"/>
         </w:rPr>
-        <w:t xml:space="preserve">This research will not expose the human participants to risks, discomforts, hazards, or inconveniences beyond those encountered in daily life.  Participants are able to withdraw at any time without penalty, at their own request: they can simply discontinue their use of the Zooniverse system.  The </w:t>
-      </w:r>
-      <w:r>
-        <w:rPr>
-          <w:rFonts w:ascii="Times New Roman" w:hAnsi="Times New Roman" w:cs="Times New Roman"/>
-          <w:iCs/>
-          <w:sz w:val="24"/>
-          <w:szCs w:val="24"/>
-        </w:rPr>
-        <w:lastRenderedPageBreak/>
-        <w:t xml:space="preserve">contributions of any participant who has withdrawn from </w:t>
+        <w:t xml:space="preserve">This research will not expose the human participants to risks, discomforts, hazards, or inconveniences beyond those encountered in daily life.  Participants </w:t>
+      </w:r>
+      <w:proofErr w:type="gramStart"/>
+      <w:r>
+        <w:rPr>
+          <w:rFonts w:ascii="Times New Roman" w:hAnsi="Times New Roman" w:cs="Times New Roman"/>
+          <w:iCs/>
+          <w:sz w:val="24"/>
+          <w:szCs w:val="24"/>
+        </w:rPr>
+        <w:t>are able to</w:t>
+      </w:r>
+      <w:proofErr w:type="gramEnd"/>
+      <w:r>
+        <w:rPr>
+          <w:rFonts w:ascii="Times New Roman" w:hAnsi="Times New Roman" w:cs="Times New Roman"/>
+          <w:iCs/>
+          <w:sz w:val="24"/>
+          <w:szCs w:val="24"/>
+        </w:rPr>
+        <w:t xml:space="preserve"> withdraw at any time without penalty, at their own request: they can simply discontinue their use of the Zooniverse system.  The contributions of any participant who has withdrawn from </w:t>
       </w:r>
       <w:r>
         <w:rPr>
@@ -6341,7 +7646,27 @@
           <w:sz w:val="24"/>
           <w:szCs w:val="24"/>
         </w:rPr>
-        <w:t xml:space="preserve"> program are generally used after their departure; however, in the Privacy Policy that each user receives, they are asked to contact the Zooniverse team if they have particular concerns about their</w:t>
+        <w:t xml:space="preserve"> program are generally used after their departure; however, in the Privacy Policy that each user receives, they are asked to contact the Zooniverse team if they have </w:t>
+      </w:r>
+      <w:proofErr w:type="gramStart"/>
+      <w:r>
+        <w:rPr>
+          <w:rFonts w:ascii="Times New Roman" w:hAnsi="Times New Roman" w:cs="Times New Roman"/>
+          <w:iCs/>
+          <w:sz w:val="24"/>
+          <w:szCs w:val="24"/>
+        </w:rPr>
+        <w:t>particular concerns</w:t>
+      </w:r>
+      <w:proofErr w:type="gramEnd"/>
+      <w:r>
+        <w:rPr>
+          <w:rFonts w:ascii="Times New Roman" w:hAnsi="Times New Roman" w:cs="Times New Roman"/>
+          <w:iCs/>
+          <w:sz w:val="24"/>
+          <w:szCs w:val="24"/>
+        </w:rPr>
+        <w:t xml:space="preserve"> about their</w:t>
       </w:r>
       <w:r>
         <w:rPr>
@@ -6381,6 +7706,7 @@
           <w:szCs w:val="28"/>
         </w:rPr>
       </w:pPr>
+      <w:proofErr w:type="gramStart"/>
       <w:r>
         <w:rPr>
           <w:rFonts w:ascii="Times New Roman" w:hAnsi="Times New Roman" w:cs="Times New Roman"/>
@@ -6419,7 +7745,18 @@
           <w:sz w:val="28"/>
           <w:szCs w:val="28"/>
         </w:rPr>
-        <w:t xml:space="preserve"> Potential Benefits to </w:t>
+        <w:t xml:space="preserve"> Potential</w:t>
+      </w:r>
+      <w:proofErr w:type="gramEnd"/>
+      <w:r>
+        <w:rPr>
+          <w:rFonts w:ascii="Times New Roman" w:hAnsi="Times New Roman" w:cs="Times New Roman"/>
+          <w:b/>
+          <w:bCs/>
+          <w:sz w:val="28"/>
+          <w:szCs w:val="28"/>
+        </w:rPr>
+        <w:t xml:space="preserve"> Benefits to </w:t>
       </w:r>
       <w:r>
         <w:rPr>
@@ -6555,27 +7892,7 @@
           <w:sz w:val="24"/>
           <w:szCs w:val="24"/>
         </w:rPr>
-        <w:t xml:space="preserve">Participants who supply their real name will be </w:t>
-      </w:r>
-      <w:proofErr w:type="spellStart"/>
-      <w:r>
-        <w:rPr>
-          <w:rFonts w:ascii="Times New Roman" w:hAnsi="Times New Roman" w:cs="Times New Roman"/>
-          <w:iCs/>
-          <w:sz w:val="24"/>
-          <w:szCs w:val="24"/>
-        </w:rPr>
-        <w:t>publically</w:t>
-      </w:r>
-      <w:proofErr w:type="spellEnd"/>
-      <w:r>
-        <w:rPr>
-          <w:rFonts w:ascii="Times New Roman" w:hAnsi="Times New Roman" w:cs="Times New Roman"/>
-          <w:iCs/>
-          <w:sz w:val="24"/>
-          <w:szCs w:val="24"/>
-        </w:rPr>
-        <w:t xml:space="preserve"> thanked in presentations and publications.</w:t>
+        <w:t>Participants who supply their real name will be publically thanked in presentations and publications.</w:t>
       </w:r>
     </w:p>
     <w:p>
@@ -6607,6 +7924,7 @@
           <w:szCs w:val="28"/>
         </w:rPr>
       </w:pPr>
+      <w:proofErr w:type="gramStart"/>
       <w:r>
         <w:rPr>
           <w:rFonts w:ascii="Times New Roman" w:hAnsi="Times New Roman" w:cs="Times New Roman"/>
@@ -6635,7 +7953,18 @@
           <w:sz w:val="28"/>
           <w:szCs w:val="28"/>
         </w:rPr>
-        <w:t xml:space="preserve">Financial </w:t>
+        <w:t>Financial</w:t>
+      </w:r>
+      <w:proofErr w:type="gramEnd"/>
+      <w:r>
+        <w:rPr>
+          <w:rFonts w:ascii="Times New Roman" w:hAnsi="Times New Roman" w:cs="Times New Roman"/>
+          <w:b/>
+          <w:bCs/>
+          <w:sz w:val="28"/>
+          <w:szCs w:val="28"/>
+        </w:rPr>
+        <w:t xml:space="preserve"> </w:t>
       </w:r>
       <w:r>
         <w:rPr>
@@ -6710,6 +8039,7 @@
           <w:szCs w:val="28"/>
         </w:rPr>
       </w:pPr>
+      <w:proofErr w:type="gramStart"/>
       <w:r>
         <w:rPr>
           <w:rFonts w:ascii="Times New Roman" w:hAnsi="Times New Roman" w:cs="Times New Roman"/>
@@ -6748,7 +8078,18 @@
           <w:sz w:val="28"/>
           <w:szCs w:val="28"/>
         </w:rPr>
-        <w:t xml:space="preserve"> Provisions to Protect the Privacy Interests of </w:t>
+        <w:t xml:space="preserve"> Provisions</w:t>
+      </w:r>
+      <w:proofErr w:type="gramEnd"/>
+      <w:r>
+        <w:rPr>
+          <w:rFonts w:ascii="Times New Roman" w:hAnsi="Times New Roman" w:cs="Times New Roman"/>
+          <w:b/>
+          <w:bCs/>
+          <w:sz w:val="28"/>
+          <w:szCs w:val="28"/>
+        </w:rPr>
+        <w:t xml:space="preserve"> to Protect the Privacy Interests of </w:t>
       </w:r>
       <w:r>
         <w:rPr>
@@ -6924,6 +8265,7 @@
           <w:sz w:val="24"/>
           <w:szCs w:val="24"/>
         </w:rPr>
+        <w:lastRenderedPageBreak/>
         <w:t>Further, Adler team members received training on research data privacy as part of the Syracuse and Adler IRB protocol. In addition, the system does not request or collect any personally identifiable information nor any information that could be harmful or embarrassing to users.</w:t>
       </w:r>
     </w:p>
@@ -6956,6 +8298,7 @@
           <w:szCs w:val="28"/>
         </w:rPr>
       </w:pPr>
+      <w:proofErr w:type="gramStart"/>
       <w:r>
         <w:rPr>
           <w:rFonts w:ascii="Times New Roman" w:hAnsi="Times New Roman" w:cs="Times New Roman"/>
@@ -7004,7 +8347,18 @@
           <w:sz w:val="28"/>
           <w:szCs w:val="28"/>
         </w:rPr>
-        <w:t xml:space="preserve">Confidentiality and </w:t>
+        <w:t>Confidentiality</w:t>
+      </w:r>
+      <w:proofErr w:type="gramEnd"/>
+      <w:r>
+        <w:rPr>
+          <w:rFonts w:ascii="Times New Roman" w:hAnsi="Times New Roman" w:cs="Times New Roman"/>
+          <w:b/>
+          <w:bCs/>
+          <w:sz w:val="28"/>
+          <w:szCs w:val="28"/>
+        </w:rPr>
+        <w:t xml:space="preserve"> and </w:t>
       </w:r>
       <w:r>
         <w:rPr>
@@ -7170,29 +8524,7 @@
           <w:sz w:val="24"/>
           <w:szCs w:val="24"/>
         </w:rPr>
-        <w:t xml:space="preserve">supply their real name, to be included when participants are thanked </w:t>
-      </w:r>
-      <w:proofErr w:type="spellStart"/>
-      <w:r>
-        <w:rPr>
-          <w:rFonts w:ascii="Times New Roman" w:hAnsi="Times New Roman" w:cs="Times New Roman"/>
-          <w:bCs/>
-          <w:iCs/>
-          <w:sz w:val="24"/>
-          <w:szCs w:val="24"/>
-        </w:rPr>
-        <w:t>publically</w:t>
-      </w:r>
-      <w:proofErr w:type="spellEnd"/>
-      <w:r>
-        <w:rPr>
-          <w:rFonts w:ascii="Times New Roman" w:hAnsi="Times New Roman" w:cs="Times New Roman"/>
-          <w:bCs/>
-          <w:iCs/>
-          <w:sz w:val="24"/>
-          <w:szCs w:val="24"/>
-        </w:rPr>
-        <w:t xml:space="preserve"> in presentations &amp; publications; names are only associated with overall projects (the </w:t>
+        <w:t xml:space="preserve">supply their real name, to be included when participants are thanked publically in presentations &amp; publications; names are only associated with overall projects (the </w:t>
       </w:r>
       <w:r>
         <w:rPr>
@@ -7212,7 +8544,29 @@
           <w:sz w:val="24"/>
           <w:szCs w:val="24"/>
         </w:rPr>
-        <w:t>, in this case), and not with particular classifications or “answers” given on the website.)</w:t>
+        <w:t xml:space="preserve">, in this case), and not with </w:t>
+      </w:r>
+      <w:proofErr w:type="gramStart"/>
+      <w:r>
+        <w:rPr>
+          <w:rFonts w:ascii="Times New Roman" w:hAnsi="Times New Roman" w:cs="Times New Roman"/>
+          <w:bCs/>
+          <w:iCs/>
+          <w:sz w:val="24"/>
+          <w:szCs w:val="24"/>
+        </w:rPr>
+        <w:t>particular classifications</w:t>
+      </w:r>
+      <w:proofErr w:type="gramEnd"/>
+      <w:r>
+        <w:rPr>
+          <w:rFonts w:ascii="Times New Roman" w:hAnsi="Times New Roman" w:cs="Times New Roman"/>
+          <w:bCs/>
+          <w:iCs/>
+          <w:sz w:val="24"/>
+          <w:szCs w:val="24"/>
+        </w:rPr>
+        <w:t xml:space="preserve"> or “answers” given on the website.)</w:t>
       </w:r>
       <w:r>
         <w:rPr>
@@ -7341,7 +8695,29 @@
           <w:sz w:val="24"/>
           <w:szCs w:val="24"/>
         </w:rPr>
-        <w:t xml:space="preserve">  The data is stored for as long as the project is active.</w:t>
+        <w:t xml:space="preserve">  The data is stored for </w:t>
+      </w:r>
+      <w:proofErr w:type="gramStart"/>
+      <w:r>
+        <w:rPr>
+          <w:rFonts w:ascii="Times New Roman" w:hAnsi="Times New Roman" w:cs="Times New Roman"/>
+          <w:bCs/>
+          <w:iCs/>
+          <w:sz w:val="24"/>
+          <w:szCs w:val="24"/>
+        </w:rPr>
+        <w:t>as long as</w:t>
+      </w:r>
+      <w:proofErr w:type="gramEnd"/>
+      <w:r>
+        <w:rPr>
+          <w:rFonts w:ascii="Times New Roman" w:hAnsi="Times New Roman" w:cs="Times New Roman"/>
+          <w:bCs/>
+          <w:iCs/>
+          <w:sz w:val="24"/>
+          <w:szCs w:val="24"/>
+        </w:rPr>
+        <w:t xml:space="preserve"> the project is active.</w:t>
       </w:r>
     </w:p>
     <w:p>
@@ -7363,7 +8739,6 @@
           <w:sz w:val="24"/>
           <w:szCs w:val="24"/>
         </w:rPr>
-        <w:lastRenderedPageBreak/>
         <w:t>Only members of the research team and system administrators are granted access to the secure user data.  All members of the research team are made aware of the privacy policy and practices when they join the team.</w:t>
       </w:r>
     </w:p>
@@ -7438,6 +8813,7 @@
           <w:szCs w:val="28"/>
         </w:rPr>
       </w:pPr>
+      <w:proofErr w:type="gramStart"/>
       <w:r>
         <w:rPr>
           <w:rFonts w:ascii="Times New Roman" w:hAnsi="Times New Roman" w:cs="Times New Roman"/>
@@ -7486,7 +8862,18 @@
           <w:sz w:val="28"/>
           <w:szCs w:val="28"/>
         </w:rPr>
-        <w:t>Data Monitoring Plan to E</w:t>
+        <w:t>Data</w:t>
+      </w:r>
+      <w:proofErr w:type="gramEnd"/>
+      <w:r>
+        <w:rPr>
+          <w:rFonts w:ascii="Times New Roman" w:hAnsi="Times New Roman" w:cs="Times New Roman"/>
+          <w:b/>
+          <w:bCs/>
+          <w:sz w:val="28"/>
+          <w:szCs w:val="28"/>
+        </w:rPr>
+        <w:t xml:space="preserve"> Monitoring Plan to E</w:t>
       </w:r>
       <w:r>
         <w:rPr>
@@ -7572,6 +8959,7 @@
           <w:szCs w:val="24"/>
         </w:rPr>
       </w:pPr>
+      <w:proofErr w:type="gramStart"/>
       <w:r>
         <w:rPr>
           <w:rFonts w:ascii="Times New Roman" w:hAnsi="Times New Roman" w:cs="Times New Roman"/>
@@ -7610,7 +8998,18 @@
           <w:sz w:val="28"/>
           <w:szCs w:val="28"/>
         </w:rPr>
-        <w:t xml:space="preserve"> Data and </w:t>
+        <w:t xml:space="preserve"> Data</w:t>
+      </w:r>
+      <w:proofErr w:type="gramEnd"/>
+      <w:r>
+        <w:rPr>
+          <w:rFonts w:ascii="Times New Roman" w:hAnsi="Times New Roman" w:cs="Times New Roman"/>
+          <w:b/>
+          <w:bCs/>
+          <w:sz w:val="28"/>
+          <w:szCs w:val="28"/>
+        </w:rPr>
+        <w:t xml:space="preserve"> and </w:t>
       </w:r>
       <w:r>
         <w:rPr>
@@ -7727,6 +9126,7 @@
           <w:szCs w:val="28"/>
         </w:rPr>
       </w:pPr>
+      <w:proofErr w:type="gramStart"/>
       <w:r>
         <w:rPr>
           <w:rFonts w:ascii="Times New Roman" w:hAnsi="Times New Roman" w:cs="Times New Roman"/>
@@ -7765,8 +9165,9 @@
           <w:sz w:val="28"/>
           <w:szCs w:val="28"/>
         </w:rPr>
-        <w:t xml:space="preserve">Qualifications </w:t>
-      </w:r>
+        <w:t>Qualifications</w:t>
+      </w:r>
+      <w:proofErr w:type="gramEnd"/>
       <w:r>
         <w:rPr>
           <w:rFonts w:ascii="Times New Roman" w:hAnsi="Times New Roman" w:cs="Times New Roman"/>
@@ -7775,7 +9176,7 @@
           <w:sz w:val="28"/>
           <w:szCs w:val="28"/>
         </w:rPr>
-        <w:t>to Conduct Research and Resources A</w:t>
+        <w:t xml:space="preserve"> </w:t>
       </w:r>
       <w:r>
         <w:rPr>
@@ -7785,7 +9186,7 @@
           <w:sz w:val="28"/>
           <w:szCs w:val="28"/>
         </w:rPr>
-        <w:t>vailable</w:t>
+        <w:t>to Conduct Research and Resources A</w:t>
       </w:r>
       <w:r>
         <w:rPr>
@@ -7795,6 +9196,16 @@
           <w:sz w:val="28"/>
           <w:szCs w:val="28"/>
         </w:rPr>
+        <w:t>vailable</w:t>
+      </w:r>
+      <w:r>
+        <w:rPr>
+          <w:rFonts w:ascii="Times New Roman" w:hAnsi="Times New Roman" w:cs="Times New Roman"/>
+          <w:b/>
+          <w:bCs/>
+          <w:sz w:val="28"/>
+          <w:szCs w:val="28"/>
+        </w:rPr>
         <w:t>:</w:t>
       </w:r>
     </w:p>
@@ -7833,16 +9244,46 @@
           <w:sz w:val="24"/>
           <w:szCs w:val="24"/>
         </w:rPr>
-        <w:t>Gravity-Spy</w:t>
-      </w:r>
-      <w:r>
-        <w:rPr>
-          <w:rFonts w:ascii="Times New Roman" w:hAnsi="Times New Roman" w:cs="Times New Roman"/>
-          <w:iCs/>
-          <w:sz w:val="24"/>
-          <w:szCs w:val="24"/>
-        </w:rPr>
-        <w:t xml:space="preserve"> project does have some new components, it is largely similar to these other projects, so the facilities and expertise for the public-facing components of this program already exist.  They also have the experience in dealing with a very large number (over 1,300,000) participants.  Meanwhile, the groups at California State, Fullerton and Northwestern University have the expertise to manage the interface with the LIGO project and LIGO data; this collaboration is uniquely suited to both handle the public interface, and the detailed scientific studies that will be aided by the development of this public interface and the inclusion of citizen scientists in this project.</w:t>
+        <w:t>Gravity-</w:t>
+      </w:r>
+      <w:r>
+        <w:rPr>
+          <w:rFonts w:ascii="Times New Roman" w:hAnsi="Times New Roman" w:cs="Times New Roman"/>
+          <w:iCs/>
+          <w:sz w:val="24"/>
+          <w:szCs w:val="24"/>
+        </w:rPr>
+        <w:lastRenderedPageBreak/>
+        <w:t>Spy</w:t>
+      </w:r>
+      <w:r>
+        <w:rPr>
+          <w:rFonts w:ascii="Times New Roman" w:hAnsi="Times New Roman" w:cs="Times New Roman"/>
+          <w:iCs/>
+          <w:sz w:val="24"/>
+          <w:szCs w:val="24"/>
+        </w:rPr>
+        <w:t xml:space="preserve"> project does have some new components, it is largely </w:t>
+      </w:r>
+      <w:proofErr w:type="gramStart"/>
+      <w:r>
+        <w:rPr>
+          <w:rFonts w:ascii="Times New Roman" w:hAnsi="Times New Roman" w:cs="Times New Roman"/>
+          <w:iCs/>
+          <w:sz w:val="24"/>
+          <w:szCs w:val="24"/>
+        </w:rPr>
+        <w:t>similar to</w:t>
+      </w:r>
+      <w:proofErr w:type="gramEnd"/>
+      <w:r>
+        <w:rPr>
+          <w:rFonts w:ascii="Times New Roman" w:hAnsi="Times New Roman" w:cs="Times New Roman"/>
+          <w:iCs/>
+          <w:sz w:val="24"/>
+          <w:szCs w:val="24"/>
+        </w:rPr>
+        <w:t xml:space="preserve"> these other projects, so the facilities and expertise for the public-facing components of this program already exist.  They also have the experience in dealing with a very large number (over 1,300,000) participants.  Meanwhile, the groups at California State, Fullerton and Northwestern University have the expertise to manage the interface with the LIGO project and LIGO data; this collaboration is uniquely suited to both handle the public interface, and the detailed scientific studies that will be aided by the development of this public interface and the inclusion of citizen scientists in this project.</w:t>
       </w:r>
     </w:p>
     <w:p>
@@ -7862,7 +9303,27 @@
           <w:sz w:val="24"/>
           <w:szCs w:val="24"/>
         </w:rPr>
-        <w:t xml:space="preserve">As mentioned earlier, all researchers involved in this project will be exposed to the Privacy Policy as they join; in addition, the senior researchers in this project will meet regularly (at least once per month) to discuss the project in general, and in particular, any changes in the protocols, which will then be communicated to other researchers at each institution. </w:t>
+        <w:t xml:space="preserve">As mentioned earlier, all researchers involved in this project will be exposed to the Privacy Policy as they join; in addition, the senior researchers in this project will meet regularly (at least once per month) to discuss the project in general, and </w:t>
+      </w:r>
+      <w:proofErr w:type="gramStart"/>
+      <w:r>
+        <w:rPr>
+          <w:rFonts w:ascii="Times New Roman" w:hAnsi="Times New Roman" w:cs="Times New Roman"/>
+          <w:iCs/>
+          <w:sz w:val="24"/>
+          <w:szCs w:val="24"/>
+        </w:rPr>
+        <w:t>in particular, any</w:t>
+      </w:r>
+      <w:proofErr w:type="gramEnd"/>
+      <w:r>
+        <w:rPr>
+          <w:rFonts w:ascii="Times New Roman" w:hAnsi="Times New Roman" w:cs="Times New Roman"/>
+          <w:iCs/>
+          <w:sz w:val="24"/>
+          <w:szCs w:val="24"/>
+        </w:rPr>
+        <w:t xml:space="preserve"> changes in the protocols, which will then be communicated to other researchers at each institution. </w:t>
       </w:r>
     </w:p>
     <w:p>
@@ -7906,7 +9367,7 @@
 </file>
 
 <file path=word/endnotes.xml><?xml version="1.0" encoding="utf-8"?>
-<w:endnotes xmlns:wpc="http://schemas.microsoft.com/office/word/2010/wordprocessingCanvas" xmlns:cx="http://schemas.microsoft.com/office/drawing/2014/chartex" xmlns:cx1="http://schemas.microsoft.com/office/drawing/2015/9/8/chartex" xmlns:cx2="http://schemas.microsoft.com/office/drawing/2015/10/21/chartex" xmlns:cx3="http://schemas.microsoft.com/office/drawing/2016/5/9/chartex" xmlns:cx4="http://schemas.microsoft.com/office/drawing/2016/5/10/chartex" xmlns:cx5="http://schemas.microsoft.com/office/drawing/2016/5/11/chartex" xmlns:cx6="http://schemas.microsoft.com/office/drawing/2016/5/12/chartex" xmlns:cx7="http://schemas.microsoft.com/office/drawing/2016/5/13/chartex" xmlns:cx8="http://schemas.microsoft.com/office/drawing/2016/5/14/chartex" xmlns:mc="http://schemas.openxmlformats.org/markup-compatibility/2006" xmlns:aink="http://schemas.microsoft.com/office/drawing/2016/ink" xmlns:o="urn:schemas-microsoft-com:office:office" xmlns:r="http://schemas.openxmlformats.org/officeDocument/2006/relationships" xmlns:m="http://schemas.openxmlformats.org/officeDocument/2006/math" xmlns:v="urn:schemas-microsoft-com:vml" xmlns:wp14="http://schemas.microsoft.com/office/word/2010/wordprocessingDrawing" xmlns:wp="http://schemas.openxmlformats.org/drawingml/2006/wordprocessingDrawing" xmlns:w10="urn:schemas-microsoft-com:office:word" xmlns:w="http://schemas.openxmlformats.org/wordprocessingml/2006/main" xmlns:w14="http://schemas.microsoft.com/office/word/2010/wordml" xmlns:w15="http://schemas.microsoft.com/office/word/2012/wordml" xmlns:w16se="http://schemas.microsoft.com/office/word/2015/wordml/symex" xmlns:wpg="http://schemas.microsoft.com/office/word/2010/wordprocessingGroup" xmlns:wpi="http://schemas.microsoft.com/office/word/2010/wordprocessingInk" xmlns:wne="http://schemas.microsoft.com/office/word/2006/wordml" xmlns:wps="http://schemas.microsoft.com/office/word/2010/wordprocessingShape" mc:Ignorable="w14 w15 w16se wp14">
+<w:endnotes xmlns:wpc="http://schemas.microsoft.com/office/word/2010/wordprocessingCanvas" xmlns:mo="http://schemas.microsoft.com/office/mac/office/2008/main" xmlns:mc="http://schemas.openxmlformats.org/markup-compatibility/2006" xmlns:mv="urn:schemas-microsoft-com:mac:vml" xmlns:o="urn:schemas-microsoft-com:office:office" xmlns:r="http://schemas.openxmlformats.org/officeDocument/2006/relationships" xmlns:m="http://schemas.openxmlformats.org/officeDocument/2006/math" xmlns:v="urn:schemas-microsoft-com:vml" xmlns:wp14="http://schemas.microsoft.com/office/word/2010/wordprocessingDrawing" xmlns:wp="http://schemas.openxmlformats.org/drawingml/2006/wordprocessingDrawing" xmlns:w10="urn:schemas-microsoft-com:office:word" xmlns:w="http://schemas.openxmlformats.org/wordprocessingml/2006/main" xmlns:w14="http://schemas.microsoft.com/office/word/2010/wordml" xmlns:w15="http://schemas.microsoft.com/office/word/2012/wordml" xmlns:wpg="http://schemas.microsoft.com/office/word/2010/wordprocessingGroup" xmlns:wpi="http://schemas.microsoft.com/office/word/2010/wordprocessingInk" xmlns:wne="http://schemas.microsoft.com/office/word/2006/wordml" xmlns:wps="http://schemas.microsoft.com/office/word/2010/wordprocessingShape" mc:Ignorable="w14 w15 wp14">
   <w:endnote w:type="separator" w:id="-1">
     <w:p>
       <w:pPr>
@@ -7931,7 +9392,7 @@
 </file>
 
 <file path=word/footer1.xml><?xml version="1.0" encoding="utf-8"?>
-<w:ftr xmlns:wpc="http://schemas.microsoft.com/office/word/2010/wordprocessingCanvas" xmlns:cx="http://schemas.microsoft.com/office/drawing/2014/chartex" xmlns:cx1="http://schemas.microsoft.com/office/drawing/2015/9/8/chartex" xmlns:cx2="http://schemas.microsoft.com/office/drawing/2015/10/21/chartex" xmlns:cx3="http://schemas.microsoft.com/office/drawing/2016/5/9/chartex" xmlns:cx4="http://schemas.microsoft.com/office/drawing/2016/5/10/chartex" xmlns:cx5="http://schemas.microsoft.com/office/drawing/2016/5/11/chartex" xmlns:cx6="http://schemas.microsoft.com/office/drawing/2016/5/12/chartex" xmlns:cx7="http://schemas.microsoft.com/office/drawing/2016/5/13/chartex" xmlns:cx8="http://schemas.microsoft.com/office/drawing/2016/5/14/chartex" xmlns:mc="http://schemas.openxmlformats.org/markup-compatibility/2006" xmlns:aink="http://schemas.microsoft.com/office/drawing/2016/ink" xmlns:o="urn:schemas-microsoft-com:office:office" xmlns:r="http://schemas.openxmlformats.org/officeDocument/2006/relationships" xmlns:m="http://schemas.openxmlformats.org/officeDocument/2006/math" xmlns:v="urn:schemas-microsoft-com:vml" xmlns:wp14="http://schemas.microsoft.com/office/word/2010/wordprocessingDrawing" xmlns:wp="http://schemas.openxmlformats.org/drawingml/2006/wordprocessingDrawing" xmlns:w10="urn:schemas-microsoft-com:office:word" xmlns:w="http://schemas.openxmlformats.org/wordprocessingml/2006/main" xmlns:w14="http://schemas.microsoft.com/office/word/2010/wordml" xmlns:w15="http://schemas.microsoft.com/office/word/2012/wordml" xmlns:w16se="http://schemas.microsoft.com/office/word/2015/wordml/symex" xmlns:wpg="http://schemas.microsoft.com/office/word/2010/wordprocessingGroup" xmlns:wpi="http://schemas.microsoft.com/office/word/2010/wordprocessingInk" xmlns:wne="http://schemas.microsoft.com/office/word/2006/wordml" xmlns:wps="http://schemas.microsoft.com/office/word/2010/wordprocessingShape" mc:Ignorable="w14 w15 w16se wp14">
+<w:ftr xmlns:wpc="http://schemas.microsoft.com/office/word/2010/wordprocessingCanvas" xmlns:mo="http://schemas.microsoft.com/office/mac/office/2008/main" xmlns:mc="http://schemas.openxmlformats.org/markup-compatibility/2006" xmlns:mv="urn:schemas-microsoft-com:mac:vml" xmlns:o="urn:schemas-microsoft-com:office:office" xmlns:r="http://schemas.openxmlformats.org/officeDocument/2006/relationships" xmlns:m="http://schemas.openxmlformats.org/officeDocument/2006/math" xmlns:v="urn:schemas-microsoft-com:vml" xmlns:wp14="http://schemas.microsoft.com/office/word/2010/wordprocessingDrawing" xmlns:wp="http://schemas.openxmlformats.org/drawingml/2006/wordprocessingDrawing" xmlns:w10="urn:schemas-microsoft-com:office:word" xmlns:w="http://schemas.openxmlformats.org/wordprocessingml/2006/main" xmlns:w14="http://schemas.microsoft.com/office/word/2010/wordml" xmlns:w15="http://schemas.microsoft.com/office/word/2012/wordml" xmlns:wpg="http://schemas.microsoft.com/office/word/2010/wordprocessingGroup" xmlns:wpi="http://schemas.microsoft.com/office/word/2010/wordprocessingInk" xmlns:wne="http://schemas.microsoft.com/office/word/2006/wordml" xmlns:wps="http://schemas.microsoft.com/office/word/2010/wordprocessingShape" mc:Ignorable="w14 w15 wp14">
   <w:sdt>
     <w:sdtPr>
       <w:id w:val="2062128329"/>
@@ -7991,7 +9452,7 @@
                 <w:bCs/>
                 <w:noProof/>
               </w:rPr>
-              <w:t>1</w:t>
+              <w:t>8</w:t>
             </w:r>
             <w:r>
               <w:rPr>
@@ -8036,7 +9497,7 @@
                 <w:bCs/>
                 <w:noProof/>
               </w:rPr>
-              <w:t>12</w:t>
+              <w:t>11</w:t>
             </w:r>
             <w:r>
               <w:rPr>
@@ -8061,7 +9522,7 @@
 </file>
 
 <file path=word/footnotes.xml><?xml version="1.0" encoding="utf-8"?>
-<w:footnotes xmlns:wpc="http://schemas.microsoft.com/office/word/2010/wordprocessingCanvas" xmlns:cx="http://schemas.microsoft.com/office/drawing/2014/chartex" xmlns:cx1="http://schemas.microsoft.com/office/drawing/2015/9/8/chartex" xmlns:cx2="http://schemas.microsoft.com/office/drawing/2015/10/21/chartex" xmlns:cx3="http://schemas.microsoft.com/office/drawing/2016/5/9/chartex" xmlns:cx4="http://schemas.microsoft.com/office/drawing/2016/5/10/chartex" xmlns:cx5="http://schemas.microsoft.com/office/drawing/2016/5/11/chartex" xmlns:cx6="http://schemas.microsoft.com/office/drawing/2016/5/12/chartex" xmlns:cx7="http://schemas.microsoft.com/office/drawing/2016/5/13/chartex" xmlns:cx8="http://schemas.microsoft.com/office/drawing/2016/5/14/chartex" xmlns:mc="http://schemas.openxmlformats.org/markup-compatibility/2006" xmlns:aink="http://schemas.microsoft.com/office/drawing/2016/ink" xmlns:o="urn:schemas-microsoft-com:office:office" xmlns:r="http://schemas.openxmlformats.org/officeDocument/2006/relationships" xmlns:m="http://schemas.openxmlformats.org/officeDocument/2006/math" xmlns:v="urn:schemas-microsoft-com:vml" xmlns:wp14="http://schemas.microsoft.com/office/word/2010/wordprocessingDrawing" xmlns:wp="http://schemas.openxmlformats.org/drawingml/2006/wordprocessingDrawing" xmlns:w10="urn:schemas-microsoft-com:office:word" xmlns:w="http://schemas.openxmlformats.org/wordprocessingml/2006/main" xmlns:w14="http://schemas.microsoft.com/office/word/2010/wordml" xmlns:w15="http://schemas.microsoft.com/office/word/2012/wordml" xmlns:w16se="http://schemas.microsoft.com/office/word/2015/wordml/symex" xmlns:wpg="http://schemas.microsoft.com/office/word/2010/wordprocessingGroup" xmlns:wpi="http://schemas.microsoft.com/office/word/2010/wordprocessingInk" xmlns:wne="http://schemas.microsoft.com/office/word/2006/wordml" xmlns:wps="http://schemas.microsoft.com/office/word/2010/wordprocessingShape" mc:Ignorable="w14 w15 w16se wp14">
+<w:footnotes xmlns:wpc="http://schemas.microsoft.com/office/word/2010/wordprocessingCanvas" xmlns:mo="http://schemas.microsoft.com/office/mac/office/2008/main" xmlns:mc="http://schemas.openxmlformats.org/markup-compatibility/2006" xmlns:mv="urn:schemas-microsoft-com:mac:vml" xmlns:o="urn:schemas-microsoft-com:office:office" xmlns:r="http://schemas.openxmlformats.org/officeDocument/2006/relationships" xmlns:m="http://schemas.openxmlformats.org/officeDocument/2006/math" xmlns:v="urn:schemas-microsoft-com:vml" xmlns:wp14="http://schemas.microsoft.com/office/word/2010/wordprocessingDrawing" xmlns:wp="http://schemas.openxmlformats.org/drawingml/2006/wordprocessingDrawing" xmlns:w10="urn:schemas-microsoft-com:office:word" xmlns:w="http://schemas.openxmlformats.org/wordprocessingml/2006/main" xmlns:w14="http://schemas.microsoft.com/office/word/2010/wordml" xmlns:w15="http://schemas.microsoft.com/office/word/2012/wordml" xmlns:wpg="http://schemas.microsoft.com/office/word/2010/wordprocessingGroup" xmlns:wpi="http://schemas.microsoft.com/office/word/2010/wordprocessingInk" xmlns:wne="http://schemas.microsoft.com/office/word/2006/wordml" xmlns:wps="http://schemas.microsoft.com/office/word/2010/wordprocessingShape" mc:Ignorable="w14 w15 wp14">
   <w:footnote w:type="separator" w:id="-1">
     <w:p>
       <w:pPr>
@@ -8086,7 +9547,7 @@
 </file>
 
 <file path=word/header1.xml><?xml version="1.0" encoding="utf-8"?>
-<w:hdr xmlns:wpc="http://schemas.microsoft.com/office/word/2010/wordprocessingCanvas" xmlns:cx="http://schemas.microsoft.com/office/drawing/2014/chartex" xmlns:cx1="http://schemas.microsoft.com/office/drawing/2015/9/8/chartex" xmlns:cx2="http://schemas.microsoft.com/office/drawing/2015/10/21/chartex" xmlns:cx3="http://schemas.microsoft.com/office/drawing/2016/5/9/chartex" xmlns:cx4="http://schemas.microsoft.com/office/drawing/2016/5/10/chartex" xmlns:cx5="http://schemas.microsoft.com/office/drawing/2016/5/11/chartex" xmlns:cx6="http://schemas.microsoft.com/office/drawing/2016/5/12/chartex" xmlns:cx7="http://schemas.microsoft.com/office/drawing/2016/5/13/chartex" xmlns:cx8="http://schemas.microsoft.com/office/drawing/2016/5/14/chartex" xmlns:mc="http://schemas.openxmlformats.org/markup-compatibility/2006" xmlns:aink="http://schemas.microsoft.com/office/drawing/2016/ink" xmlns:o="urn:schemas-microsoft-com:office:office" xmlns:r="http://schemas.openxmlformats.org/officeDocument/2006/relationships" xmlns:m="http://schemas.openxmlformats.org/officeDocument/2006/math" xmlns:v="urn:schemas-microsoft-com:vml" xmlns:wp14="http://schemas.microsoft.com/office/word/2010/wordprocessingDrawing" xmlns:wp="http://schemas.openxmlformats.org/drawingml/2006/wordprocessingDrawing" xmlns:w10="urn:schemas-microsoft-com:office:word" xmlns:w="http://schemas.openxmlformats.org/wordprocessingml/2006/main" xmlns:w14="http://schemas.microsoft.com/office/word/2010/wordml" xmlns:w15="http://schemas.microsoft.com/office/word/2012/wordml" xmlns:w16se="http://schemas.microsoft.com/office/word/2015/wordml/symex" xmlns:wpg="http://schemas.microsoft.com/office/word/2010/wordprocessingGroup" xmlns:wpi="http://schemas.microsoft.com/office/word/2010/wordprocessingInk" xmlns:wne="http://schemas.microsoft.com/office/word/2006/wordml" xmlns:wps="http://schemas.microsoft.com/office/word/2010/wordprocessingShape" mc:Ignorable="w14 w15 w16se wp14">
+<w:hdr xmlns:wpc="http://schemas.microsoft.com/office/word/2010/wordprocessingCanvas" xmlns:mo="http://schemas.microsoft.com/office/mac/office/2008/main" xmlns:mc="http://schemas.openxmlformats.org/markup-compatibility/2006" xmlns:mv="urn:schemas-microsoft-com:mac:vml" xmlns:o="urn:schemas-microsoft-com:office:office" xmlns:r="http://schemas.openxmlformats.org/officeDocument/2006/relationships" xmlns:m="http://schemas.openxmlformats.org/officeDocument/2006/math" xmlns:v="urn:schemas-microsoft-com:vml" xmlns:wp14="http://schemas.microsoft.com/office/word/2010/wordprocessingDrawing" xmlns:wp="http://schemas.openxmlformats.org/drawingml/2006/wordprocessingDrawing" xmlns:w10="urn:schemas-microsoft-com:office:word" xmlns:w="http://schemas.openxmlformats.org/wordprocessingml/2006/main" xmlns:w14="http://schemas.microsoft.com/office/word/2010/wordml" xmlns:w15="http://schemas.microsoft.com/office/word/2012/wordml" xmlns:wpg="http://schemas.microsoft.com/office/word/2010/wordprocessingGroup" xmlns:wpi="http://schemas.microsoft.com/office/word/2010/wordprocessingInk" xmlns:wne="http://schemas.microsoft.com/office/word/2006/wordml" xmlns:wps="http://schemas.microsoft.com/office/word/2010/wordprocessingShape" mc:Ignorable="w14 w15 wp14">
   <w:p>
     <w:pPr>
       <w:autoSpaceDE w:val="0"/>
@@ -8158,8 +9619,8 @@
 </file>
 
 <file path=word/numbering.xml><?xml version="1.0" encoding="utf-8"?>
-<w:numbering xmlns:wpc="http://schemas.microsoft.com/office/word/2010/wordprocessingCanvas" xmlns:cx="http://schemas.microsoft.com/office/drawing/2014/chartex" xmlns:cx1="http://schemas.microsoft.com/office/drawing/2015/9/8/chartex" xmlns:cx2="http://schemas.microsoft.com/office/drawing/2015/10/21/chartex" xmlns:cx3="http://schemas.microsoft.com/office/drawing/2016/5/9/chartex" xmlns:cx4="http://schemas.microsoft.com/office/drawing/2016/5/10/chartex" xmlns:cx5="http://schemas.microsoft.com/office/drawing/2016/5/11/chartex" xmlns:cx6="http://schemas.microsoft.com/office/drawing/2016/5/12/chartex" xmlns:cx7="http://schemas.microsoft.com/office/drawing/2016/5/13/chartex" xmlns:cx8="http://schemas.microsoft.com/office/drawing/2016/5/14/chartex" xmlns:mc="http://schemas.openxmlformats.org/markup-compatibility/2006" xmlns:aink="http://schemas.microsoft.com/office/drawing/2016/ink" xmlns:o="urn:schemas-microsoft-com:office:office" xmlns:r="http://schemas.openxmlformats.org/officeDocument/2006/relationships" xmlns:m="http://schemas.openxmlformats.org/officeDocument/2006/math" xmlns:v="urn:schemas-microsoft-com:vml" xmlns:wp14="http://schemas.microsoft.com/office/word/2010/wordprocessingDrawing" xmlns:wp="http://schemas.openxmlformats.org/drawingml/2006/wordprocessingDrawing" xmlns:w10="urn:schemas-microsoft-com:office:word" xmlns:w="http://schemas.openxmlformats.org/wordprocessingml/2006/main" xmlns:w14="http://schemas.microsoft.com/office/word/2010/wordml" xmlns:w15="http://schemas.microsoft.com/office/word/2012/wordml" xmlns:w16se="http://schemas.microsoft.com/office/word/2015/wordml/symex" xmlns:wpg="http://schemas.microsoft.com/office/word/2010/wordprocessingGroup" xmlns:wpi="http://schemas.microsoft.com/office/word/2010/wordprocessingInk" xmlns:wne="http://schemas.microsoft.com/office/word/2006/wordml" xmlns:wps="http://schemas.microsoft.com/office/word/2010/wordprocessingShape" mc:Ignorable="w14 w15 w16se wp14">
-  <w:abstractNum w:abstractNumId="0" w15:restartNumberingAfterBreak="0">
+<w:numbering xmlns:wpc="http://schemas.microsoft.com/office/word/2010/wordprocessingCanvas" xmlns:mo="http://schemas.microsoft.com/office/mac/office/2008/main" xmlns:mc="http://schemas.openxmlformats.org/markup-compatibility/2006" xmlns:mv="urn:schemas-microsoft-com:mac:vml" xmlns:o="urn:schemas-microsoft-com:office:office" xmlns:r="http://schemas.openxmlformats.org/officeDocument/2006/relationships" xmlns:m="http://schemas.openxmlformats.org/officeDocument/2006/math" xmlns:v="urn:schemas-microsoft-com:vml" xmlns:wp14="http://schemas.microsoft.com/office/word/2010/wordprocessingDrawing" xmlns:wp="http://schemas.openxmlformats.org/drawingml/2006/wordprocessingDrawing" xmlns:w10="urn:schemas-microsoft-com:office:word" xmlns:w="http://schemas.openxmlformats.org/wordprocessingml/2006/main" xmlns:w14="http://schemas.microsoft.com/office/word/2010/wordml" xmlns:w15="http://schemas.microsoft.com/office/word/2012/wordml" xmlns:wpg="http://schemas.microsoft.com/office/word/2010/wordprocessingGroup" xmlns:wpi="http://schemas.microsoft.com/office/word/2010/wordprocessingInk" xmlns:wne="http://schemas.microsoft.com/office/word/2006/wordml" xmlns:wps="http://schemas.microsoft.com/office/word/2010/wordprocessingShape" mc:Ignorable="w14 w15 wp14">
+  <w:abstractNum w:abstractNumId="0">
     <w:nsid w:val="0625598D"/>
     <w:multiLevelType w:val="hybridMultilevel"/>
     <w:tmpl w:val="263C417E"/>
@@ -8276,7 +9737,7 @@
       </w:rPr>
     </w:lvl>
   </w:abstractNum>
-  <w:abstractNum w:abstractNumId="1" w15:restartNumberingAfterBreak="0">
+  <w:abstractNum w:abstractNumId="1">
     <w:nsid w:val="14C57DC2"/>
     <w:multiLevelType w:val="hybridMultilevel"/>
     <w:tmpl w:val="7948229E"/>
@@ -8392,7 +9853,7 @@
       </w:rPr>
     </w:lvl>
   </w:abstractNum>
-  <w:abstractNum w:abstractNumId="2" w15:restartNumberingAfterBreak="0">
+  <w:abstractNum w:abstractNumId="2">
     <w:nsid w:val="195C0913"/>
     <w:multiLevelType w:val="multilevel"/>
     <w:tmpl w:val="AC5A7596"/>
@@ -8482,7 +9943,7 @@
       </w:pPr>
     </w:lvl>
   </w:abstractNum>
-  <w:abstractNum w:abstractNumId="3" w15:restartNumberingAfterBreak="0">
+  <w:abstractNum w:abstractNumId="3">
     <w:nsid w:val="1A7E7E55"/>
     <w:multiLevelType w:val="hybridMultilevel"/>
     <w:tmpl w:val="06AC35B8"/>
@@ -8574,7 +10035,7 @@
       </w:pPr>
     </w:lvl>
   </w:abstractNum>
-  <w:abstractNum w:abstractNumId="4" w15:restartNumberingAfterBreak="0">
+  <w:abstractNum w:abstractNumId="4">
     <w:nsid w:val="202F6D18"/>
     <w:multiLevelType w:val="hybridMultilevel"/>
     <w:tmpl w:val="2604D136"/>
@@ -8664,7 +10125,7 @@
       </w:pPr>
     </w:lvl>
   </w:abstractNum>
-  <w:abstractNum w:abstractNumId="5" w15:restartNumberingAfterBreak="0">
+  <w:abstractNum w:abstractNumId="5">
     <w:nsid w:val="23361076"/>
     <w:multiLevelType w:val="hybridMultilevel"/>
     <w:tmpl w:val="50683116"/>
@@ -8750,7 +10211,7 @@
       </w:pPr>
     </w:lvl>
   </w:abstractNum>
-  <w:abstractNum w:abstractNumId="6" w15:restartNumberingAfterBreak="0">
+  <w:abstractNum w:abstractNumId="6">
     <w:nsid w:val="342A6950"/>
     <w:multiLevelType w:val="hybridMultilevel"/>
     <w:tmpl w:val="CA2220E0"/>
@@ -8840,7 +10301,7 @@
       </w:pPr>
     </w:lvl>
   </w:abstractNum>
-  <w:abstractNum w:abstractNumId="7" w15:restartNumberingAfterBreak="0">
+  <w:abstractNum w:abstractNumId="7">
     <w:nsid w:val="377D7F29"/>
     <w:multiLevelType w:val="hybridMultilevel"/>
     <w:tmpl w:val="3F68D22C"/>
@@ -8932,7 +10393,7 @@
       </w:pPr>
     </w:lvl>
   </w:abstractNum>
-  <w:abstractNum w:abstractNumId="8" w15:restartNumberingAfterBreak="0">
+  <w:abstractNum w:abstractNumId="8">
     <w:nsid w:val="397D1E54"/>
     <w:multiLevelType w:val="hybridMultilevel"/>
     <w:tmpl w:val="20CC9940"/>
@@ -9022,7 +10483,7 @@
       </w:pPr>
     </w:lvl>
   </w:abstractNum>
-  <w:abstractNum w:abstractNumId="9" w15:restartNumberingAfterBreak="0">
+  <w:abstractNum w:abstractNumId="9">
     <w:nsid w:val="45A214AF"/>
     <w:multiLevelType w:val="hybridMultilevel"/>
     <w:tmpl w:val="91CCAF6A"/>
@@ -9112,7 +10573,7 @@
       </w:pPr>
     </w:lvl>
   </w:abstractNum>
-  <w:abstractNum w:abstractNumId="10" w15:restartNumberingAfterBreak="0">
+  <w:abstractNum w:abstractNumId="10">
     <w:nsid w:val="4A707B99"/>
     <w:multiLevelType w:val="hybridMultilevel"/>
     <w:tmpl w:val="9E3A9A80"/>
@@ -9202,7 +10663,7 @@
       </w:pPr>
     </w:lvl>
   </w:abstractNum>
-  <w:abstractNum w:abstractNumId="11" w15:restartNumberingAfterBreak="0">
+  <w:abstractNum w:abstractNumId="11">
     <w:nsid w:val="4E92004B"/>
     <w:multiLevelType w:val="hybridMultilevel"/>
     <w:tmpl w:val="A6908474"/>
@@ -9318,7 +10779,7 @@
       </w:rPr>
     </w:lvl>
   </w:abstractNum>
-  <w:abstractNum w:abstractNumId="12" w15:restartNumberingAfterBreak="0">
+  <w:abstractNum w:abstractNumId="12">
     <w:nsid w:val="519E6EA0"/>
     <w:multiLevelType w:val="hybridMultilevel"/>
     <w:tmpl w:val="8AF8E972"/>
@@ -9432,7 +10893,7 @@
       </w:rPr>
     </w:lvl>
   </w:abstractNum>
-  <w:abstractNum w:abstractNumId="13" w15:restartNumberingAfterBreak="0">
+  <w:abstractNum w:abstractNumId="13">
     <w:nsid w:val="53551B74"/>
     <w:multiLevelType w:val="hybridMultilevel"/>
     <w:tmpl w:val="AAD43840"/>
@@ -9528,7 +10989,7 @@
       </w:pPr>
     </w:lvl>
   </w:abstractNum>
-  <w:abstractNum w:abstractNumId="14" w15:restartNumberingAfterBreak="0">
+  <w:abstractNum w:abstractNumId="14">
     <w:nsid w:val="55847A87"/>
     <w:multiLevelType w:val="hybridMultilevel"/>
     <w:tmpl w:val="CC52FBFE"/>
@@ -9620,7 +11081,7 @@
       </w:pPr>
     </w:lvl>
   </w:abstractNum>
-  <w:abstractNum w:abstractNumId="15" w15:restartNumberingAfterBreak="0">
+  <w:abstractNum w:abstractNumId="15">
     <w:nsid w:val="56094DF7"/>
     <w:multiLevelType w:val="hybridMultilevel"/>
     <w:tmpl w:val="2598BC68"/>
@@ -9740,7 +11201,7 @@
       </w:rPr>
     </w:lvl>
   </w:abstractNum>
-  <w:abstractNum w:abstractNumId="16" w15:restartNumberingAfterBreak="0">
+  <w:abstractNum w:abstractNumId="16">
     <w:nsid w:val="56CD5111"/>
     <w:multiLevelType w:val="hybridMultilevel"/>
     <w:tmpl w:val="9EAEE40C"/>
@@ -9856,7 +11317,7 @@
       </w:rPr>
     </w:lvl>
   </w:abstractNum>
-  <w:abstractNum w:abstractNumId="17" w15:restartNumberingAfterBreak="0">
+  <w:abstractNum w:abstractNumId="17">
     <w:nsid w:val="57C67F47"/>
     <w:multiLevelType w:val="hybridMultilevel"/>
     <w:tmpl w:val="45FA081C"/>
@@ -9950,7 +11411,7 @@
       </w:pPr>
     </w:lvl>
   </w:abstractNum>
-  <w:abstractNum w:abstractNumId="18" w15:restartNumberingAfterBreak="0">
+  <w:abstractNum w:abstractNumId="18">
     <w:nsid w:val="594150D3"/>
     <w:multiLevelType w:val="hybridMultilevel"/>
     <w:tmpl w:val="C51A0B44"/>
@@ -10066,7 +11527,7 @@
       </w:rPr>
     </w:lvl>
   </w:abstractNum>
-  <w:abstractNum w:abstractNumId="19" w15:restartNumberingAfterBreak="0">
+  <w:abstractNum w:abstractNumId="19">
     <w:nsid w:val="5A96043B"/>
     <w:multiLevelType w:val="hybridMultilevel"/>
     <w:tmpl w:val="148CBD06"/>
@@ -10184,7 +11645,7 @@
       </w:rPr>
     </w:lvl>
   </w:abstractNum>
-  <w:abstractNum w:abstractNumId="20" w15:restartNumberingAfterBreak="0">
+  <w:abstractNum w:abstractNumId="20">
     <w:nsid w:val="5B922D95"/>
     <w:multiLevelType w:val="hybridMultilevel"/>
     <w:tmpl w:val="D75A39DE"/>
@@ -10303,7 +11764,7 @@
       </w:rPr>
     </w:lvl>
   </w:abstractNum>
-  <w:abstractNum w:abstractNumId="21" w15:restartNumberingAfterBreak="0">
+  <w:abstractNum w:abstractNumId="21">
     <w:nsid w:val="64333EB4"/>
     <w:multiLevelType w:val="hybridMultilevel"/>
     <w:tmpl w:val="A3A6B77C"/>
@@ -10419,7 +11880,7 @@
       </w:rPr>
     </w:lvl>
   </w:abstractNum>
-  <w:abstractNum w:abstractNumId="22" w15:restartNumberingAfterBreak="0">
+  <w:abstractNum w:abstractNumId="22">
     <w:nsid w:val="6DB6323C"/>
     <w:multiLevelType w:val="hybridMultilevel"/>
     <w:tmpl w:val="C12669C6"/>
@@ -10513,7 +11974,7 @@
       </w:pPr>
     </w:lvl>
   </w:abstractNum>
-  <w:abstractNum w:abstractNumId="23" w15:restartNumberingAfterBreak="0">
+  <w:abstractNum w:abstractNumId="23">
     <w:nsid w:val="71FB0B7E"/>
     <w:multiLevelType w:val="hybridMultilevel"/>
     <w:tmpl w:val="0FEAF8AA"/>
@@ -10599,7 +12060,7 @@
       </w:pPr>
     </w:lvl>
   </w:abstractNum>
-  <w:abstractNum w:abstractNumId="24" w15:restartNumberingAfterBreak="0">
+  <w:abstractNum w:abstractNumId="24">
     <w:nsid w:val="724B665A"/>
     <w:multiLevelType w:val="hybridMultilevel"/>
     <w:tmpl w:val="BB0AEB14"/>
@@ -10691,7 +12152,7 @@
       </w:pPr>
     </w:lvl>
   </w:abstractNum>
-  <w:abstractNum w:abstractNumId="25" w15:restartNumberingAfterBreak="0">
+  <w:abstractNum w:abstractNumId="25">
     <w:nsid w:val="77234788"/>
     <w:multiLevelType w:val="hybridMultilevel"/>
     <w:tmpl w:val="DBFC1620"/>
@@ -10777,7 +12238,7 @@
       </w:pPr>
     </w:lvl>
   </w:abstractNum>
-  <w:abstractNum w:abstractNumId="26" w15:restartNumberingAfterBreak="0">
+  <w:abstractNum w:abstractNumId="26">
     <w:nsid w:val="787B66BA"/>
     <w:multiLevelType w:val="hybridMultilevel"/>
     <w:tmpl w:val="51164722"/>
@@ -10866,7 +12327,7 @@
       </w:pPr>
     </w:lvl>
   </w:abstractNum>
-  <w:abstractNum w:abstractNumId="27" w15:restartNumberingAfterBreak="0">
+  <w:abstractNum w:abstractNumId="27">
     <w:nsid w:val="7A073195"/>
     <w:multiLevelType w:val="hybridMultilevel"/>
     <w:tmpl w:val="253E3406"/>
@@ -11071,8 +12532,16 @@
 </w:numbering>
 </file>
 
+<file path=word/people.xml><?xml version="1.0" encoding="utf-8"?>
+<w15:people xmlns:wpc="http://schemas.microsoft.com/office/word/2010/wordprocessingCanvas" xmlns:mo="http://schemas.microsoft.com/office/mac/office/2008/main" xmlns:mc="http://schemas.openxmlformats.org/markup-compatibility/2006" xmlns:mv="urn:schemas-microsoft-com:mac:vml" xmlns:o="urn:schemas-microsoft-com:office:office" xmlns:r="http://schemas.openxmlformats.org/officeDocument/2006/relationships" xmlns:m="http://schemas.openxmlformats.org/officeDocument/2006/math" xmlns:v="urn:schemas-microsoft-com:vml" xmlns:wp14="http://schemas.microsoft.com/office/word/2010/wordprocessingDrawing" xmlns:wp="http://schemas.openxmlformats.org/drawingml/2006/wordprocessingDrawing" xmlns:w10="urn:schemas-microsoft-com:office:word" xmlns:w="http://schemas.openxmlformats.org/wordprocessingml/2006/main" xmlns:w14="http://schemas.microsoft.com/office/word/2010/wordml" xmlns:w15="http://schemas.microsoft.com/office/word/2012/wordml" xmlns:wpg="http://schemas.microsoft.com/office/word/2010/wordprocessingGroup" xmlns:wpi="http://schemas.microsoft.com/office/word/2010/wordprocessingInk" xmlns:wne="http://schemas.microsoft.com/office/word/2006/wordml" xmlns:wps="http://schemas.microsoft.com/office/word/2010/wordprocessingShape" mc:Ignorable="w14 w15 wp14">
+  <w15:person w15:author="Scott B Coughlin">
+    <w15:presenceInfo w15:providerId="None" w15:userId="Scott B Coughlin"/>
+  </w15:person>
+</w15:people>
+</file>
+
 <file path=word/styles.xml><?xml version="1.0" encoding="utf-8"?>
-<w:styles xmlns:mc="http://schemas.openxmlformats.org/markup-compatibility/2006" xmlns:r="http://schemas.openxmlformats.org/officeDocument/2006/relationships" xmlns:w="http://schemas.openxmlformats.org/wordprocessingml/2006/main" xmlns:w14="http://schemas.microsoft.com/office/word/2010/wordml" xmlns:w15="http://schemas.microsoft.com/office/word/2012/wordml" xmlns:w16se="http://schemas.microsoft.com/office/word/2015/wordml/symex" mc:Ignorable="w14 w15 w16se">
+<w:styles xmlns:mc="http://schemas.openxmlformats.org/markup-compatibility/2006" xmlns:r="http://schemas.openxmlformats.org/officeDocument/2006/relationships" xmlns:w="http://schemas.openxmlformats.org/wordprocessingml/2006/main" xmlns:w14="http://schemas.microsoft.com/office/word/2010/wordml" xmlns:w15="http://schemas.microsoft.com/office/word/2012/wordml" mc:Ignorable="w14 w15">
   <w:docDefaults>
     <w:rPrDefault>
       <w:rPr>
@@ -11088,7 +12557,7 @@
       </w:pPr>
     </w:pPrDefault>
   </w:docDefaults>
-  <w:latentStyles w:defLockedState="0" w:defUIPriority="99" w:defSemiHidden="0" w:defUnhideWhenUsed="0" w:defQFormat="0" w:count="374">
+  <w:latentStyles w:defLockedState="0" w:defUIPriority="99" w:defSemiHidden="0" w:defUnhideWhenUsed="0" w:defQFormat="0" w:count="382">
     <w:lsdException w:name="Normal" w:uiPriority="0" w:qFormat="1"/>
     <w:lsdException w:name="heading 1" w:uiPriority="9" w:qFormat="1"/>
     <w:lsdException w:name="heading 2" w:semiHidden="1" w:uiPriority="9" w:unhideWhenUsed="1" w:qFormat="1"/>
@@ -12008,7 +13477,7 @@
 </file>
 
 <file path=customXml/itemProps1.xml><?xml version="1.0" encoding="utf-8"?>
-<ds:datastoreItem xmlns:ds="http://schemas.openxmlformats.org/officeDocument/2006/customXml" ds:itemID="{8BE0B983-30D4-4F50-B1FF-E465BAFF2DC4}">
+<ds:datastoreItem xmlns:ds="http://schemas.openxmlformats.org/officeDocument/2006/customXml" ds:itemID="{9EFCFBE5-0DE7-A342-8BE0-6F706B1CAE8A}">
   <ds:schemaRefs>
     <ds:schemaRef ds:uri="http://schemas.openxmlformats.org/officeDocument/2006/bibliography"/>
   </ds:schemaRefs>

</xml_diff>